<commit_message>
Prompts user and created dataclass with meal
</commit_message>
<xml_diff>
--- a/Custom Meal Request Form.docx
+++ b/Custom Meal Request Form.docx
@@ -53,16 +53,6 @@
               </w:rPr>
               <w:t xml:space="preserve"> </w:t>
             </w:r>
-            <w:r>
-              <w:rPr>
-                <w:rFonts w:ascii="Century Gothic" w:hAnsi="Century Gothic" w:cstheme="minorHAnsi"/>
-                <w:bCs/>
-                <w:color w:val="343434"/>
-                <w:sz w:val="32"/>
-                <w:szCs w:val="32"/>
-              </w:rPr>
-              <w:t>John Fulkerson</w:t>
-            </w:r>
           </w:p>
         </w:tc>
         <w:tc>
@@ -98,16 +88,6 @@
                 <w:szCs w:val="32"/>
               </w:rPr>
               <w:t xml:space="preserve"> </w:t>
-            </w:r>
-            <w:r>
-              <w:rPr>
-                <w:rFonts w:ascii="Century Gothic" w:hAnsi="Century Gothic" w:cstheme="minorHAnsi"/>
-                <w:bCs/>
-                <w:color w:val="343434"/>
-                <w:sz w:val="32"/>
-                <w:szCs w:val="32"/>
-              </w:rPr>
-              <w:t>703-342-2187</w:t>
             </w:r>
           </w:p>
         </w:tc>
@@ -151,114 +131,6 @@
               </w:rPr>
               <w:t xml:space="preserve"> </w:t>
             </w:r>
-            <w:r>
-              <w:rPr>
-                <w:rFonts w:ascii="Century Gothic" w:hAnsi="Century Gothic" w:cstheme="minorHAnsi"/>
-                <w:bCs/>
-                <w:color w:val="343434"/>
-                <w:sz w:val="32"/>
-                <w:szCs w:val="32"/>
-              </w:rPr>
-              <w:fldChar w:fldCharType="begin">
-                <w:ffData>
-                  <w:name w:val="Text9"/>
-                  <w:enabled/>
-                  <w:calcOnExit w:val="0"/>
-                  <w:textInput/>
-                </w:ffData>
-              </w:fldChar>
-            </w:r>
-            <w:bookmarkStart w:id="0" w:name="Text9"/>
-            <w:r>
-              <w:rPr>
-                <w:rFonts w:ascii="Century Gothic" w:hAnsi="Century Gothic" w:cstheme="minorHAnsi"/>
-                <w:bCs/>
-                <w:color w:val="343434"/>
-                <w:sz w:val="32"/>
-                <w:szCs w:val="32"/>
-              </w:rPr>
-              <w:instrText xml:space="preserve"> FORMTEXT </w:instrText>
-            </w:r>
-            <w:r>
-              <w:rPr>
-                <w:rFonts w:ascii="Century Gothic" w:hAnsi="Century Gothic" w:cstheme="minorHAnsi"/>
-                <w:bCs/>
-                <w:color w:val="343434"/>
-                <w:sz w:val="32"/>
-                <w:szCs w:val="32"/>
-              </w:rPr>
-            </w:r>
-            <w:r>
-              <w:rPr>
-                <w:rFonts w:ascii="Century Gothic" w:hAnsi="Century Gothic" w:cstheme="minorHAnsi"/>
-                <w:bCs/>
-                <w:color w:val="343434"/>
-                <w:sz w:val="32"/>
-                <w:szCs w:val="32"/>
-              </w:rPr>
-              <w:fldChar w:fldCharType="separate"/>
-            </w:r>
-            <w:r>
-              <w:rPr>
-                <w:rFonts w:ascii="Century Gothic" w:hAnsi="Century Gothic" w:cstheme="minorHAnsi"/>
-                <w:bCs/>
-                <w:color w:val="343434"/>
-                <w:sz w:val="32"/>
-                <w:szCs w:val="32"/>
-              </w:rPr>
-              <w:t> </w:t>
-            </w:r>
-            <w:r>
-              <w:rPr>
-                <w:rFonts w:ascii="Century Gothic" w:hAnsi="Century Gothic" w:cstheme="minorHAnsi"/>
-                <w:bCs/>
-                <w:color w:val="343434"/>
-                <w:sz w:val="32"/>
-                <w:szCs w:val="32"/>
-              </w:rPr>
-              <w:t> </w:t>
-            </w:r>
-            <w:r>
-              <w:rPr>
-                <w:rFonts w:ascii="Century Gothic" w:hAnsi="Century Gothic" w:cstheme="minorHAnsi"/>
-                <w:bCs/>
-                <w:color w:val="343434"/>
-                <w:sz w:val="32"/>
-                <w:szCs w:val="32"/>
-              </w:rPr>
-              <w:t> </w:t>
-            </w:r>
-            <w:r>
-              <w:rPr>
-                <w:rFonts w:ascii="Century Gothic" w:hAnsi="Century Gothic" w:cstheme="minorHAnsi"/>
-                <w:bCs/>
-                <w:color w:val="343434"/>
-                <w:sz w:val="32"/>
-                <w:szCs w:val="32"/>
-              </w:rPr>
-              <w:t> </w:t>
-            </w:r>
-            <w:r>
-              <w:rPr>
-                <w:rFonts w:ascii="Century Gothic" w:hAnsi="Century Gothic" w:cstheme="minorHAnsi"/>
-                <w:bCs/>
-                <w:color w:val="343434"/>
-                <w:sz w:val="32"/>
-                <w:szCs w:val="32"/>
-              </w:rPr>
-              <w:t> </w:t>
-            </w:r>
-            <w:r>
-              <w:rPr>
-                <w:rFonts w:ascii="Century Gothic" w:hAnsi="Century Gothic" w:cstheme="minorHAnsi"/>
-                <w:bCs/>
-                <w:color w:val="343434"/>
-                <w:sz w:val="32"/>
-                <w:szCs w:val="32"/>
-              </w:rPr>
-              <w:fldChar w:fldCharType="end"/>
-            </w:r>
-            <w:bookmarkEnd w:id="0"/>
           </w:p>
         </w:tc>
         <w:tc>
@@ -295,117 +167,6 @@
               </w:rPr>
               <w:t xml:space="preserve"> </w:t>
             </w:r>
-            <w:r>
-              <w:rPr>
-                <w:rFonts w:ascii="Century Gothic" w:hAnsi="Century Gothic" w:cstheme="minorHAnsi"/>
-                <w:bCs/>
-                <w:color w:val="343434"/>
-                <w:sz w:val="32"/>
-                <w:szCs w:val="32"/>
-              </w:rPr>
-              <w:fldChar w:fldCharType="begin">
-                <w:ffData>
-                  <w:name w:val="Text5"/>
-                  <w:enabled/>
-                  <w:calcOnExit w:val="0"/>
-                  <w:textInput>
-                    <w:type w:val="date"/>
-                    <w:format w:val="M/d/yyyy"/>
-                  </w:textInput>
-                </w:ffData>
-              </w:fldChar>
-            </w:r>
-            <w:bookmarkStart w:id="1" w:name="Text5"/>
-            <w:r>
-              <w:rPr>
-                <w:rFonts w:ascii="Century Gothic" w:hAnsi="Century Gothic" w:cstheme="minorHAnsi"/>
-                <w:bCs/>
-                <w:color w:val="343434"/>
-                <w:sz w:val="32"/>
-                <w:szCs w:val="32"/>
-              </w:rPr>
-              <w:instrText xml:space="preserve"> FORMTEXT </w:instrText>
-            </w:r>
-            <w:r>
-              <w:rPr>
-                <w:rFonts w:ascii="Century Gothic" w:hAnsi="Century Gothic" w:cstheme="minorHAnsi"/>
-                <w:bCs/>
-                <w:color w:val="343434"/>
-                <w:sz w:val="32"/>
-                <w:szCs w:val="32"/>
-              </w:rPr>
-            </w:r>
-            <w:r>
-              <w:rPr>
-                <w:rFonts w:ascii="Century Gothic" w:hAnsi="Century Gothic" w:cstheme="minorHAnsi"/>
-                <w:bCs/>
-                <w:color w:val="343434"/>
-                <w:sz w:val="32"/>
-                <w:szCs w:val="32"/>
-              </w:rPr>
-              <w:fldChar w:fldCharType="separate"/>
-            </w:r>
-            <w:r>
-              <w:rPr>
-                <w:rFonts w:ascii="Century Gothic" w:hAnsi="Century Gothic" w:cstheme="minorHAnsi"/>
-                <w:bCs/>
-                <w:color w:val="343434"/>
-                <w:sz w:val="32"/>
-                <w:szCs w:val="32"/>
-              </w:rPr>
-              <w:t> </w:t>
-            </w:r>
-            <w:r>
-              <w:rPr>
-                <w:rFonts w:ascii="Century Gothic" w:hAnsi="Century Gothic" w:cstheme="minorHAnsi"/>
-                <w:bCs/>
-                <w:color w:val="343434"/>
-                <w:sz w:val="32"/>
-                <w:szCs w:val="32"/>
-              </w:rPr>
-              <w:t> </w:t>
-            </w:r>
-            <w:r>
-              <w:rPr>
-                <w:rFonts w:ascii="Century Gothic" w:hAnsi="Century Gothic" w:cstheme="minorHAnsi"/>
-                <w:bCs/>
-                <w:color w:val="343434"/>
-                <w:sz w:val="32"/>
-                <w:szCs w:val="32"/>
-              </w:rPr>
-              <w:t> </w:t>
-            </w:r>
-            <w:r>
-              <w:rPr>
-                <w:rFonts w:ascii="Century Gothic" w:hAnsi="Century Gothic" w:cstheme="minorHAnsi"/>
-                <w:bCs/>
-                <w:color w:val="343434"/>
-                <w:sz w:val="32"/>
-                <w:szCs w:val="32"/>
-              </w:rPr>
-              <w:t> </w:t>
-            </w:r>
-            <w:r>
-              <w:rPr>
-                <w:rFonts w:ascii="Century Gothic" w:hAnsi="Century Gothic" w:cstheme="minorHAnsi"/>
-                <w:bCs/>
-                <w:color w:val="343434"/>
-                <w:sz w:val="32"/>
-                <w:szCs w:val="32"/>
-              </w:rPr>
-              <w:t> </w:t>
-            </w:r>
-            <w:r>
-              <w:rPr>
-                <w:rFonts w:ascii="Century Gothic" w:hAnsi="Century Gothic" w:cstheme="minorHAnsi"/>
-                <w:bCs/>
-                <w:color w:val="343434"/>
-                <w:sz w:val="32"/>
-                <w:szCs w:val="32"/>
-              </w:rPr>
-              <w:fldChar w:fldCharType="end"/>
-            </w:r>
-            <w:bookmarkEnd w:id="1"/>
           </w:p>
         </w:tc>
       </w:tr>
@@ -537,114 +298,6 @@
               </w:rPr>
               <w:t xml:space="preserve"> </w:t>
             </w:r>
-            <w:r>
-              <w:rPr>
-                <w:rFonts w:ascii="Century Gothic" w:hAnsi="Century Gothic" w:cstheme="minorHAnsi"/>
-                <w:bCs/>
-                <w:color w:val="343434"/>
-                <w:sz w:val="32"/>
-                <w:szCs w:val="32"/>
-              </w:rPr>
-              <w:fldChar w:fldCharType="begin">
-                <w:ffData>
-                  <w:name w:val="Text3"/>
-                  <w:enabled/>
-                  <w:calcOnExit w:val="0"/>
-                  <w:textInput/>
-                </w:ffData>
-              </w:fldChar>
-            </w:r>
-            <w:bookmarkStart w:id="2" w:name="Text3"/>
-            <w:r>
-              <w:rPr>
-                <w:rFonts w:ascii="Century Gothic" w:hAnsi="Century Gothic" w:cstheme="minorHAnsi"/>
-                <w:bCs/>
-                <w:color w:val="343434"/>
-                <w:sz w:val="32"/>
-                <w:szCs w:val="32"/>
-              </w:rPr>
-              <w:instrText xml:space="preserve"> FORMTEXT </w:instrText>
-            </w:r>
-            <w:r>
-              <w:rPr>
-                <w:rFonts w:ascii="Century Gothic" w:hAnsi="Century Gothic" w:cstheme="minorHAnsi"/>
-                <w:bCs/>
-                <w:color w:val="343434"/>
-                <w:sz w:val="32"/>
-                <w:szCs w:val="32"/>
-              </w:rPr>
-            </w:r>
-            <w:r>
-              <w:rPr>
-                <w:rFonts w:ascii="Century Gothic" w:hAnsi="Century Gothic" w:cstheme="minorHAnsi"/>
-                <w:bCs/>
-                <w:color w:val="343434"/>
-                <w:sz w:val="32"/>
-                <w:szCs w:val="32"/>
-              </w:rPr>
-              <w:fldChar w:fldCharType="separate"/>
-            </w:r>
-            <w:r>
-              <w:rPr>
-                <w:rFonts w:ascii="Century Gothic" w:hAnsi="Century Gothic" w:cstheme="minorHAnsi"/>
-                <w:bCs/>
-                <w:color w:val="343434"/>
-                <w:sz w:val="32"/>
-                <w:szCs w:val="32"/>
-              </w:rPr>
-              <w:t> </w:t>
-            </w:r>
-            <w:r>
-              <w:rPr>
-                <w:rFonts w:ascii="Century Gothic" w:hAnsi="Century Gothic" w:cstheme="minorHAnsi"/>
-                <w:bCs/>
-                <w:color w:val="343434"/>
-                <w:sz w:val="32"/>
-                <w:szCs w:val="32"/>
-              </w:rPr>
-              <w:t> </w:t>
-            </w:r>
-            <w:r>
-              <w:rPr>
-                <w:rFonts w:ascii="Century Gothic" w:hAnsi="Century Gothic" w:cstheme="minorHAnsi"/>
-                <w:bCs/>
-                <w:color w:val="343434"/>
-                <w:sz w:val="32"/>
-                <w:szCs w:val="32"/>
-              </w:rPr>
-              <w:t> </w:t>
-            </w:r>
-            <w:r>
-              <w:rPr>
-                <w:rFonts w:ascii="Century Gothic" w:hAnsi="Century Gothic" w:cstheme="minorHAnsi"/>
-                <w:bCs/>
-                <w:color w:val="343434"/>
-                <w:sz w:val="32"/>
-                <w:szCs w:val="32"/>
-              </w:rPr>
-              <w:t> </w:t>
-            </w:r>
-            <w:r>
-              <w:rPr>
-                <w:rFonts w:ascii="Century Gothic" w:hAnsi="Century Gothic" w:cstheme="minorHAnsi"/>
-                <w:bCs/>
-                <w:color w:val="343434"/>
-                <w:sz w:val="32"/>
-                <w:szCs w:val="32"/>
-              </w:rPr>
-              <w:t> </w:t>
-            </w:r>
-            <w:r>
-              <w:rPr>
-                <w:rFonts w:ascii="Century Gothic" w:hAnsi="Century Gothic" w:cstheme="minorHAnsi"/>
-                <w:bCs/>
-                <w:color w:val="343434"/>
-                <w:sz w:val="32"/>
-                <w:szCs w:val="32"/>
-              </w:rPr>
-              <w:fldChar w:fldCharType="end"/>
-            </w:r>
-            <w:bookmarkEnd w:id="2"/>
           </w:p>
         </w:tc>
         <w:tc>
@@ -682,67 +335,6 @@
                 <w:szCs w:val="32"/>
               </w:rPr>
               <w:t xml:space="preserve"> </w:t>
-            </w:r>
-            <w:r>
-              <w:rPr>
-                <w:rFonts w:ascii="Century Gothic" w:hAnsi="Century Gothic" w:cstheme="minorHAnsi"/>
-                <w:bCs/>
-                <w:color w:val="343434"/>
-                <w:sz w:val="32"/>
-                <w:szCs w:val="32"/>
-              </w:rPr>
-              <w:fldChar w:fldCharType="begin">
-                <w:ffData>
-                  <w:name w:val=""/>
-                  <w:enabled/>
-                  <w:calcOnExit w:val="0"/>
-                  <w:ddList>
-                    <w:listEntry w:val="                          "/>
-                    <w:listEntry w:val="Caesar Rodney"/>
-                    <w:listEntry w:val="Pencader"/>
-                    <w:listEntry w:val="Russell"/>
-                  </w:ddList>
-                </w:ffData>
-              </w:fldChar>
-            </w:r>
-            <w:r>
-              <w:rPr>
-                <w:rFonts w:ascii="Century Gothic" w:hAnsi="Century Gothic" w:cstheme="minorHAnsi"/>
-                <w:bCs/>
-                <w:color w:val="343434"/>
-                <w:sz w:val="32"/>
-                <w:szCs w:val="32"/>
-              </w:rPr>
-              <w:instrText xml:space="preserve"> FORMDROPDOWN </w:instrText>
-            </w:r>
-            <w:r>
-              <w:rPr>
-                <w:rFonts w:ascii="Century Gothic" w:hAnsi="Century Gothic" w:cstheme="minorHAnsi"/>
-                <w:bCs/>
-                <w:color w:val="343434"/>
-                <w:sz w:val="32"/>
-                <w:szCs w:val="32"/>
-              </w:rPr>
-            </w:r>
-            <w:r>
-              <w:rPr>
-                <w:rFonts w:ascii="Century Gothic" w:hAnsi="Century Gothic" w:cstheme="minorHAnsi"/>
-                <w:bCs/>
-                <w:color w:val="343434"/>
-                <w:sz w:val="32"/>
-                <w:szCs w:val="32"/>
-              </w:rPr>
-              <w:fldChar w:fldCharType="separate"/>
-            </w:r>
-            <w:r>
-              <w:rPr>
-                <w:rFonts w:ascii="Century Gothic" w:hAnsi="Century Gothic" w:cstheme="minorHAnsi"/>
-                <w:bCs/>
-                <w:color w:val="343434"/>
-                <w:sz w:val="32"/>
-                <w:szCs w:val="32"/>
-              </w:rPr>
-              <w:fldChar w:fldCharType="end"/>
             </w:r>
           </w:p>
         </w:tc>
@@ -766,114 +358,6 @@
                 <w:szCs w:val="32"/>
               </w:rPr>
             </w:pPr>
-            <w:r>
-              <w:rPr>
-                <w:rFonts w:ascii="Century Gothic" w:hAnsi="Century Gothic" w:cstheme="minorHAnsi"/>
-                <w:bCs/>
-                <w:color w:val="343434"/>
-                <w:sz w:val="32"/>
-                <w:szCs w:val="32"/>
-              </w:rPr>
-              <w:fldChar w:fldCharType="begin">
-                <w:ffData>
-                  <w:name w:val="Text7"/>
-                  <w:enabled/>
-                  <w:calcOnExit w:val="0"/>
-                  <w:textInput/>
-                </w:ffData>
-              </w:fldChar>
-            </w:r>
-            <w:bookmarkStart w:id="3" w:name="Text7"/>
-            <w:r>
-              <w:rPr>
-                <w:rFonts w:ascii="Century Gothic" w:hAnsi="Century Gothic" w:cstheme="minorHAnsi"/>
-                <w:bCs/>
-                <w:color w:val="343434"/>
-                <w:sz w:val="32"/>
-                <w:szCs w:val="32"/>
-              </w:rPr>
-              <w:instrText xml:space="preserve"> FORMTEXT </w:instrText>
-            </w:r>
-            <w:r>
-              <w:rPr>
-                <w:rFonts w:ascii="Century Gothic" w:hAnsi="Century Gothic" w:cstheme="minorHAnsi"/>
-                <w:bCs/>
-                <w:color w:val="343434"/>
-                <w:sz w:val="32"/>
-                <w:szCs w:val="32"/>
-              </w:rPr>
-            </w:r>
-            <w:r>
-              <w:rPr>
-                <w:rFonts w:ascii="Century Gothic" w:hAnsi="Century Gothic" w:cstheme="minorHAnsi"/>
-                <w:bCs/>
-                <w:color w:val="343434"/>
-                <w:sz w:val="32"/>
-                <w:szCs w:val="32"/>
-              </w:rPr>
-              <w:fldChar w:fldCharType="separate"/>
-            </w:r>
-            <w:r>
-              <w:rPr>
-                <w:rFonts w:ascii="Century Gothic" w:hAnsi="Century Gothic" w:cstheme="minorHAnsi"/>
-                <w:bCs/>
-                <w:color w:val="343434"/>
-                <w:sz w:val="32"/>
-                <w:szCs w:val="32"/>
-              </w:rPr>
-              <w:t> </w:t>
-            </w:r>
-            <w:r>
-              <w:rPr>
-                <w:rFonts w:ascii="Century Gothic" w:hAnsi="Century Gothic" w:cstheme="minorHAnsi"/>
-                <w:bCs/>
-                <w:color w:val="343434"/>
-                <w:sz w:val="32"/>
-                <w:szCs w:val="32"/>
-              </w:rPr>
-              <w:t> </w:t>
-            </w:r>
-            <w:r>
-              <w:rPr>
-                <w:rFonts w:ascii="Century Gothic" w:hAnsi="Century Gothic" w:cstheme="minorHAnsi"/>
-                <w:bCs/>
-                <w:color w:val="343434"/>
-                <w:sz w:val="32"/>
-                <w:szCs w:val="32"/>
-              </w:rPr>
-              <w:t> </w:t>
-            </w:r>
-            <w:r>
-              <w:rPr>
-                <w:rFonts w:ascii="Century Gothic" w:hAnsi="Century Gothic" w:cstheme="minorHAnsi"/>
-                <w:bCs/>
-                <w:color w:val="343434"/>
-                <w:sz w:val="32"/>
-                <w:szCs w:val="32"/>
-              </w:rPr>
-              <w:t> </w:t>
-            </w:r>
-            <w:r>
-              <w:rPr>
-                <w:rFonts w:ascii="Century Gothic" w:hAnsi="Century Gothic" w:cstheme="minorHAnsi"/>
-                <w:bCs/>
-                <w:color w:val="343434"/>
-                <w:sz w:val="32"/>
-                <w:szCs w:val="32"/>
-              </w:rPr>
-              <w:t> </w:t>
-            </w:r>
-            <w:r>
-              <w:rPr>
-                <w:rFonts w:ascii="Century Gothic" w:hAnsi="Century Gothic" w:cstheme="minorHAnsi"/>
-                <w:bCs/>
-                <w:color w:val="343434"/>
-                <w:sz w:val="32"/>
-                <w:szCs w:val="32"/>
-              </w:rPr>
-              <w:fldChar w:fldCharType="end"/>
-            </w:r>
-            <w:bookmarkEnd w:id="3"/>
           </w:p>
         </w:tc>
       </w:tr>
@@ -950,114 +434,6 @@
               </w:rPr>
               <w:t xml:space="preserve"> </w:t>
             </w:r>
-            <w:r>
-              <w:rPr>
-                <w:rFonts w:ascii="Century Gothic" w:hAnsi="Century Gothic" w:cstheme="minorHAnsi"/>
-                <w:bCs/>
-                <w:color w:val="343434"/>
-                <w:sz w:val="32"/>
-                <w:szCs w:val="32"/>
-              </w:rPr>
-              <w:fldChar w:fldCharType="begin">
-                <w:ffData>
-                  <w:name w:val="Text2"/>
-                  <w:enabled/>
-                  <w:calcOnExit w:val="0"/>
-                  <w:textInput/>
-                </w:ffData>
-              </w:fldChar>
-            </w:r>
-            <w:bookmarkStart w:id="4" w:name="Text2"/>
-            <w:r>
-              <w:rPr>
-                <w:rFonts w:ascii="Century Gothic" w:hAnsi="Century Gothic" w:cstheme="minorHAnsi"/>
-                <w:bCs/>
-                <w:color w:val="343434"/>
-                <w:sz w:val="32"/>
-                <w:szCs w:val="32"/>
-              </w:rPr>
-              <w:instrText xml:space="preserve"> FORMTEXT </w:instrText>
-            </w:r>
-            <w:r>
-              <w:rPr>
-                <w:rFonts w:ascii="Century Gothic" w:hAnsi="Century Gothic" w:cstheme="minorHAnsi"/>
-                <w:bCs/>
-                <w:color w:val="343434"/>
-                <w:sz w:val="32"/>
-                <w:szCs w:val="32"/>
-              </w:rPr>
-            </w:r>
-            <w:r>
-              <w:rPr>
-                <w:rFonts w:ascii="Century Gothic" w:hAnsi="Century Gothic" w:cstheme="minorHAnsi"/>
-                <w:bCs/>
-                <w:color w:val="343434"/>
-                <w:sz w:val="32"/>
-                <w:szCs w:val="32"/>
-              </w:rPr>
-              <w:fldChar w:fldCharType="separate"/>
-            </w:r>
-            <w:r>
-              <w:rPr>
-                <w:rFonts w:ascii="Century Gothic" w:hAnsi="Century Gothic" w:cstheme="minorHAnsi"/>
-                <w:bCs/>
-                <w:color w:val="343434"/>
-                <w:sz w:val="32"/>
-                <w:szCs w:val="32"/>
-              </w:rPr>
-              <w:t> </w:t>
-            </w:r>
-            <w:r>
-              <w:rPr>
-                <w:rFonts w:ascii="Century Gothic" w:hAnsi="Century Gothic" w:cstheme="minorHAnsi"/>
-                <w:bCs/>
-                <w:color w:val="343434"/>
-                <w:sz w:val="32"/>
-                <w:szCs w:val="32"/>
-              </w:rPr>
-              <w:t> </w:t>
-            </w:r>
-            <w:r>
-              <w:rPr>
-                <w:rFonts w:ascii="Century Gothic" w:hAnsi="Century Gothic" w:cstheme="minorHAnsi"/>
-                <w:bCs/>
-                <w:color w:val="343434"/>
-                <w:sz w:val="32"/>
-                <w:szCs w:val="32"/>
-              </w:rPr>
-              <w:t> </w:t>
-            </w:r>
-            <w:r>
-              <w:rPr>
-                <w:rFonts w:ascii="Century Gothic" w:hAnsi="Century Gothic" w:cstheme="minorHAnsi"/>
-                <w:bCs/>
-                <w:color w:val="343434"/>
-                <w:sz w:val="32"/>
-                <w:szCs w:val="32"/>
-              </w:rPr>
-              <w:t> </w:t>
-            </w:r>
-            <w:r>
-              <w:rPr>
-                <w:rFonts w:ascii="Century Gothic" w:hAnsi="Century Gothic" w:cstheme="minorHAnsi"/>
-                <w:bCs/>
-                <w:color w:val="343434"/>
-                <w:sz w:val="32"/>
-                <w:szCs w:val="32"/>
-              </w:rPr>
-              <w:t> </w:t>
-            </w:r>
-            <w:r>
-              <w:rPr>
-                <w:rFonts w:ascii="Century Gothic" w:hAnsi="Century Gothic" w:cstheme="minorHAnsi"/>
-                <w:bCs/>
-                <w:color w:val="343434"/>
-                <w:sz w:val="32"/>
-                <w:szCs w:val="32"/>
-              </w:rPr>
-              <w:fldChar w:fldCharType="end"/>
-            </w:r>
-            <w:bookmarkEnd w:id="4"/>
           </w:p>
         </w:tc>
         <w:tc>
@@ -1095,67 +471,6 @@
                 <w:szCs w:val="32"/>
               </w:rPr>
               <w:t xml:space="preserve"> </w:t>
-            </w:r>
-            <w:r>
-              <w:rPr>
-                <w:rFonts w:ascii="Century Gothic" w:hAnsi="Century Gothic" w:cstheme="minorHAnsi"/>
-                <w:bCs/>
-                <w:color w:val="343434"/>
-                <w:sz w:val="32"/>
-                <w:szCs w:val="32"/>
-              </w:rPr>
-              <w:fldChar w:fldCharType="begin">
-                <w:ffData>
-                  <w:name w:val=""/>
-                  <w:enabled/>
-                  <w:calcOnExit w:val="0"/>
-                  <w:ddList>
-                    <w:listEntry w:val="                          "/>
-                    <w:listEntry w:val="Caesar Rodney"/>
-                    <w:listEntry w:val="Pencader"/>
-                    <w:listEntry w:val="Russell"/>
-                  </w:ddList>
-                </w:ffData>
-              </w:fldChar>
-            </w:r>
-            <w:r>
-              <w:rPr>
-                <w:rFonts w:ascii="Century Gothic" w:hAnsi="Century Gothic" w:cstheme="minorHAnsi"/>
-                <w:bCs/>
-                <w:color w:val="343434"/>
-                <w:sz w:val="32"/>
-                <w:szCs w:val="32"/>
-              </w:rPr>
-              <w:instrText xml:space="preserve"> FORMDROPDOWN </w:instrText>
-            </w:r>
-            <w:r>
-              <w:rPr>
-                <w:rFonts w:ascii="Century Gothic" w:hAnsi="Century Gothic" w:cstheme="minorHAnsi"/>
-                <w:bCs/>
-                <w:color w:val="343434"/>
-                <w:sz w:val="32"/>
-                <w:szCs w:val="32"/>
-              </w:rPr>
-            </w:r>
-            <w:r>
-              <w:rPr>
-                <w:rFonts w:ascii="Century Gothic" w:hAnsi="Century Gothic" w:cstheme="minorHAnsi"/>
-                <w:bCs/>
-                <w:color w:val="343434"/>
-                <w:sz w:val="32"/>
-                <w:szCs w:val="32"/>
-              </w:rPr>
-              <w:fldChar w:fldCharType="separate"/>
-            </w:r>
-            <w:r>
-              <w:rPr>
-                <w:rFonts w:ascii="Century Gothic" w:hAnsi="Century Gothic" w:cstheme="minorHAnsi"/>
-                <w:bCs/>
-                <w:color w:val="343434"/>
-                <w:sz w:val="32"/>
-                <w:szCs w:val="32"/>
-              </w:rPr>
-              <w:fldChar w:fldCharType="end"/>
             </w:r>
           </w:p>
         </w:tc>
@@ -1179,114 +494,6 @@
                 <w:szCs w:val="32"/>
               </w:rPr>
             </w:pPr>
-            <w:r>
-              <w:rPr>
-                <w:rFonts w:ascii="Century Gothic" w:hAnsi="Century Gothic" w:cstheme="minorHAnsi"/>
-                <w:bCs/>
-                <w:color w:val="343434"/>
-                <w:sz w:val="32"/>
-                <w:szCs w:val="32"/>
-              </w:rPr>
-              <w:fldChar w:fldCharType="begin">
-                <w:ffData>
-                  <w:name w:val="Text6"/>
-                  <w:enabled/>
-                  <w:calcOnExit w:val="0"/>
-                  <w:textInput/>
-                </w:ffData>
-              </w:fldChar>
-            </w:r>
-            <w:bookmarkStart w:id="5" w:name="Text6"/>
-            <w:r>
-              <w:rPr>
-                <w:rFonts w:ascii="Century Gothic" w:hAnsi="Century Gothic" w:cstheme="minorHAnsi"/>
-                <w:bCs/>
-                <w:color w:val="343434"/>
-                <w:sz w:val="32"/>
-                <w:szCs w:val="32"/>
-              </w:rPr>
-              <w:instrText xml:space="preserve"> FORMTEXT </w:instrText>
-            </w:r>
-            <w:r>
-              <w:rPr>
-                <w:rFonts w:ascii="Century Gothic" w:hAnsi="Century Gothic" w:cstheme="minorHAnsi"/>
-                <w:bCs/>
-                <w:color w:val="343434"/>
-                <w:sz w:val="32"/>
-                <w:szCs w:val="32"/>
-              </w:rPr>
-            </w:r>
-            <w:r>
-              <w:rPr>
-                <w:rFonts w:ascii="Century Gothic" w:hAnsi="Century Gothic" w:cstheme="minorHAnsi"/>
-                <w:bCs/>
-                <w:color w:val="343434"/>
-                <w:sz w:val="32"/>
-                <w:szCs w:val="32"/>
-              </w:rPr>
-              <w:fldChar w:fldCharType="separate"/>
-            </w:r>
-            <w:r>
-              <w:rPr>
-                <w:rFonts w:ascii="Century Gothic" w:hAnsi="Century Gothic" w:cstheme="minorHAnsi"/>
-                <w:bCs/>
-                <w:color w:val="343434"/>
-                <w:sz w:val="32"/>
-                <w:szCs w:val="32"/>
-              </w:rPr>
-              <w:t> </w:t>
-            </w:r>
-            <w:r>
-              <w:rPr>
-                <w:rFonts w:ascii="Century Gothic" w:hAnsi="Century Gothic" w:cstheme="minorHAnsi"/>
-                <w:bCs/>
-                <w:color w:val="343434"/>
-                <w:sz w:val="32"/>
-                <w:szCs w:val="32"/>
-              </w:rPr>
-              <w:t> </w:t>
-            </w:r>
-            <w:r>
-              <w:rPr>
-                <w:rFonts w:ascii="Century Gothic" w:hAnsi="Century Gothic" w:cstheme="minorHAnsi"/>
-                <w:bCs/>
-                <w:color w:val="343434"/>
-                <w:sz w:val="32"/>
-                <w:szCs w:val="32"/>
-              </w:rPr>
-              <w:t> </w:t>
-            </w:r>
-            <w:r>
-              <w:rPr>
-                <w:rFonts w:ascii="Century Gothic" w:hAnsi="Century Gothic" w:cstheme="minorHAnsi"/>
-                <w:bCs/>
-                <w:color w:val="343434"/>
-                <w:sz w:val="32"/>
-                <w:szCs w:val="32"/>
-              </w:rPr>
-              <w:t> </w:t>
-            </w:r>
-            <w:r>
-              <w:rPr>
-                <w:rFonts w:ascii="Century Gothic" w:hAnsi="Century Gothic" w:cstheme="minorHAnsi"/>
-                <w:bCs/>
-                <w:color w:val="343434"/>
-                <w:sz w:val="32"/>
-                <w:szCs w:val="32"/>
-              </w:rPr>
-              <w:t> </w:t>
-            </w:r>
-            <w:r>
-              <w:rPr>
-                <w:rFonts w:ascii="Century Gothic" w:hAnsi="Century Gothic" w:cstheme="minorHAnsi"/>
-                <w:bCs/>
-                <w:color w:val="343434"/>
-                <w:sz w:val="32"/>
-                <w:szCs w:val="32"/>
-              </w:rPr>
-              <w:fldChar w:fldCharType="end"/>
-            </w:r>
-            <w:bookmarkEnd w:id="5"/>
           </w:p>
         </w:tc>
       </w:tr>
@@ -1384,7 +591,7 @@
                 </w:ffData>
               </w:fldChar>
             </w:r>
-            <w:bookmarkStart w:id="6" w:name="Text1"/>
+            <w:bookmarkStart w:id="0" w:name="Text1"/>
             <w:r>
               <w:rPr>
                 <w:rFonts w:ascii="Century Gothic" w:hAnsi="Century Gothic" w:cstheme="minorHAnsi"/>
@@ -1479,7 +686,7 @@
               </w:rPr>
               <w:fldChar w:fldCharType="end"/>
             </w:r>
-            <w:bookmarkEnd w:id="6"/>
+            <w:bookmarkEnd w:id="0"/>
           </w:p>
         </w:tc>
         <w:tc>
@@ -1620,7 +827,7 @@
                 </w:ffData>
               </w:fldChar>
             </w:r>
-            <w:bookmarkStart w:id="7" w:name="Text8"/>
+            <w:bookmarkStart w:id="1" w:name="Text8"/>
             <w:r>
               <w:rPr>
                 <w:rFonts w:ascii="Century Gothic" w:hAnsi="Century Gothic" w:cstheme="minorHAnsi"/>
@@ -1715,7 +922,7 @@
               </w:rPr>
               <w:fldChar w:fldCharType="end"/>
             </w:r>
-            <w:bookmarkEnd w:id="7"/>
+            <w:bookmarkEnd w:id="1"/>
           </w:p>
         </w:tc>
       </w:tr>

</xml_diff>

<commit_message>
Successfully fills html document using variables
</commit_message>
<xml_diff>
--- a/Custom Meal Request Form.docx
+++ b/Custom Meal Request Form.docx
@@ -53,6 +53,16 @@
               </w:rPr>
               <w:t xml:space="preserve"> </w:t>
             </w:r>
+            <w:r>
+              <w:rPr>
+                <w:rFonts w:ascii="Century Gothic" w:hAnsi="Century Gothic" w:cstheme="minorHAnsi"/>
+                <w:bCs/>
+                <w:color w:val="343434"/>
+                <w:sz w:val="32"/>
+                <w:szCs w:val="32"/>
+              </w:rPr>
+              <w:t>_</w:t>
+            </w:r>
           </w:p>
         </w:tc>
         <w:tc>
@@ -88,6 +98,16 @@
                 <w:szCs w:val="32"/>
               </w:rPr>
               <w:t xml:space="preserve"> </w:t>
+            </w:r>
+            <w:r>
+              <w:rPr>
+                <w:rFonts w:ascii="Century Gothic" w:hAnsi="Century Gothic" w:cstheme="minorHAnsi"/>
+                <w:bCs/>
+                <w:color w:val="343434"/>
+                <w:sz w:val="32"/>
+                <w:szCs w:val="32"/>
+              </w:rPr>
+              <w:t>_</w:t>
             </w:r>
           </w:p>
         </w:tc>
@@ -131,6 +151,16 @@
               </w:rPr>
               <w:t xml:space="preserve"> </w:t>
             </w:r>
+            <w:r>
+              <w:rPr>
+                <w:rFonts w:ascii="Century Gothic" w:hAnsi="Century Gothic" w:cstheme="minorHAnsi"/>
+                <w:bCs/>
+                <w:color w:val="343434"/>
+                <w:sz w:val="32"/>
+                <w:szCs w:val="32"/>
+              </w:rPr>
+              <w:t>_</w:t>
+            </w:r>
           </w:p>
         </w:tc>
         <w:tc>
@@ -166,6 +196,16 @@
                 <w:szCs w:val="32"/>
               </w:rPr>
               <w:t xml:space="preserve"> </w:t>
+            </w:r>
+            <w:r>
+              <w:rPr>
+                <w:rFonts w:ascii="Century Gothic" w:hAnsi="Century Gothic" w:cstheme="minorHAnsi"/>
+                <w:bCs/>
+                <w:color w:val="343434"/>
+                <w:sz w:val="32"/>
+                <w:szCs w:val="32"/>
+              </w:rPr>
+              <w:t>_</w:t>
             </w:r>
           </w:p>
         </w:tc>
@@ -209,6 +249,16 @@
               </w:rPr>
               <w:t xml:space="preserve">: </w:t>
             </w:r>
+            <w:r>
+              <w:rPr>
+                <w:rFonts w:ascii="Century Gothic" w:hAnsi="Century Gothic" w:cstheme="minorHAnsi"/>
+                <w:bCs/>
+                <w:color w:val="343434"/>
+                <w:sz w:val="32"/>
+                <w:szCs w:val="32"/>
+              </w:rPr>
+              <w:t>_</w:t>
+            </w:r>
           </w:p>
         </w:tc>
       </w:tr>
@@ -288,6 +338,16 @@
               </w:rPr>
               <w:t xml:space="preserve"> </w:t>
             </w:r>
+            <w:r>
+              <w:rPr>
+                <w:rFonts w:ascii="Century Gothic" w:hAnsi="Century Gothic" w:cstheme="minorHAnsi"/>
+                <w:bCs/>
+                <w:color w:val="343434"/>
+                <w:sz w:val="32"/>
+                <w:szCs w:val="32"/>
+              </w:rPr>
+              <w:t>_</w:t>
+            </w:r>
           </w:p>
         </w:tc>
         <w:tc>
@@ -325,6 +385,16 @@
                 <w:szCs w:val="32"/>
               </w:rPr>
               <w:t xml:space="preserve"> </w:t>
+            </w:r>
+            <w:r>
+              <w:rPr>
+                <w:rFonts w:ascii="Century Gothic" w:hAnsi="Century Gothic" w:cstheme="minorHAnsi"/>
+                <w:bCs/>
+                <w:color w:val="343434"/>
+                <w:sz w:val="32"/>
+                <w:szCs w:val="32"/>
+              </w:rPr>
+              <w:t>_</w:t>
             </w:r>
           </w:p>
         </w:tc>
@@ -348,6 +418,16 @@
                 <w:szCs w:val="32"/>
               </w:rPr>
             </w:pPr>
+            <w:r>
+              <w:rPr>
+                <w:rFonts w:ascii="Century Gothic" w:hAnsi="Century Gothic" w:cstheme="minorHAnsi"/>
+                <w:bCs/>
+                <w:color w:val="343434"/>
+                <w:sz w:val="32"/>
+                <w:szCs w:val="32"/>
+              </w:rPr>
+              <w:t>_</w:t>
+            </w:r>
           </w:p>
         </w:tc>
       </w:tr>
@@ -424,6 +504,16 @@
               </w:rPr>
               <w:t xml:space="preserve"> </w:t>
             </w:r>
+            <w:r>
+              <w:rPr>
+                <w:rFonts w:ascii="Century Gothic" w:hAnsi="Century Gothic" w:cstheme="minorHAnsi"/>
+                <w:bCs/>
+                <w:color w:val="343434"/>
+                <w:sz w:val="32"/>
+                <w:szCs w:val="32"/>
+              </w:rPr>
+              <w:t>_</w:t>
+            </w:r>
           </w:p>
         </w:tc>
         <w:tc>
@@ -461,6 +551,16 @@
                 <w:szCs w:val="32"/>
               </w:rPr>
               <w:t xml:space="preserve"> </w:t>
+            </w:r>
+            <w:r>
+              <w:rPr>
+                <w:rFonts w:ascii="Century Gothic" w:hAnsi="Century Gothic" w:cstheme="minorHAnsi"/>
+                <w:bCs/>
+                <w:color w:val="343434"/>
+                <w:sz w:val="32"/>
+                <w:szCs w:val="32"/>
+              </w:rPr>
+              <w:t>_</w:t>
             </w:r>
           </w:p>
         </w:tc>
@@ -484,6 +584,16 @@
                 <w:szCs w:val="32"/>
               </w:rPr>
             </w:pPr>
+            <w:r>
+              <w:rPr>
+                <w:rFonts w:ascii="Century Gothic" w:hAnsi="Century Gothic" w:cstheme="minorHAnsi"/>
+                <w:bCs/>
+                <w:color w:val="343434"/>
+                <w:sz w:val="32"/>
+                <w:szCs w:val="32"/>
+              </w:rPr>
+              <w:t>_</w:t>
+            </w:r>
           </w:p>
         </w:tc>
       </w:tr>
@@ -603,6 +713,16 @@
                 <w:szCs w:val="32"/>
               </w:rPr>
               <w:t xml:space="preserve"> </w:t>
+            </w:r>
+            <w:r>
+              <w:rPr>
+                <w:rFonts w:ascii="Century Gothic" w:hAnsi="Century Gothic" w:cstheme="minorHAnsi"/>
+                <w:bCs/>
+                <w:color w:val="343434"/>
+                <w:sz w:val="32"/>
+                <w:szCs w:val="32"/>
+              </w:rPr>
+              <w:t>_</w:t>
             </w:r>
           </w:p>
         </w:tc>
@@ -626,6 +746,16 @@
                 <w:szCs w:val="32"/>
               </w:rPr>
             </w:pPr>
+            <w:r>
+              <w:rPr>
+                <w:rFonts w:ascii="Century Gothic" w:hAnsi="Century Gothic" w:cstheme="minorHAnsi"/>
+                <w:bCs/>
+                <w:color w:val="343434"/>
+                <w:sz w:val="32"/>
+                <w:szCs w:val="32"/>
+              </w:rPr>
+              <w:t>_</w:t>
+            </w:r>
           </w:p>
         </w:tc>
       </w:tr>

</xml_diff>

<commit_message>
updated to new request form
</commit_message>
<xml_diff>
--- a/Custom Meal Request Form.docx
+++ b/Custom Meal Request Form.docx
@@ -2,20 +2,6 @@
 <file path=word/document.xml><?xml version="1.0" encoding="utf-8"?>
 <w:document xmlns:wpc="http://schemas.microsoft.com/office/word/2010/wordprocessingCanvas" xmlns:cx="http://schemas.microsoft.com/office/drawing/2014/chartex" xmlns:cx1="http://schemas.microsoft.com/office/drawing/2015/9/8/chartex" xmlns:cx2="http://schemas.microsoft.com/office/drawing/2015/10/21/chartex" xmlns:cx3="http://schemas.microsoft.com/office/drawing/2016/5/9/chartex" xmlns:cx4="http://schemas.microsoft.com/office/drawing/2016/5/10/chartex" xmlns:cx5="http://schemas.microsoft.com/office/drawing/2016/5/11/chartex" xmlns:cx6="http://schemas.microsoft.com/office/drawing/2016/5/12/chartex" xmlns:cx7="http://schemas.microsoft.com/office/drawing/2016/5/13/chartex" xmlns:cx8="http://schemas.microsoft.com/office/drawing/2016/5/14/chartex" xmlns:mc="http://schemas.openxmlformats.org/markup-compatibility/2006" xmlns:aink="http://schemas.microsoft.com/office/drawing/2016/ink" xmlns:am3d="http://schemas.microsoft.com/office/drawing/2017/model3d" xmlns:o="urn:schemas-microsoft-com:office:office" xmlns:oel="http://schemas.microsoft.com/office/2019/extlst" xmlns:r="http://schemas.openxmlformats.org/officeDocument/2006/relationships" xmlns:m="http://schemas.openxmlformats.org/officeDocument/2006/math" xmlns:v="urn:schemas-microsoft-com:vml" xmlns:wp14="http://schemas.microsoft.com/office/word/2010/wordprocessingDrawing" xmlns:wp="http://schemas.openxmlformats.org/drawingml/2006/wordprocessingDrawing" xmlns:w10="urn:schemas-microsoft-com:office:word" xmlns:w="http://schemas.openxmlformats.org/wordprocessingml/2006/main" xmlns:w14="http://schemas.microsoft.com/office/word/2010/wordml" xmlns:w15="http://schemas.microsoft.com/office/word/2012/wordml" xmlns:w16cex="http://schemas.microsoft.com/office/word/2018/wordml/cex" xmlns:w16cid="http://schemas.microsoft.com/office/word/2016/wordml/cid" xmlns:w16="http://schemas.microsoft.com/office/word/2018/wordml" xmlns:w16sdtdh="http://schemas.microsoft.com/office/word/2020/wordml/sdtdatahash" xmlns:w16se="http://schemas.microsoft.com/office/word/2015/wordml/symex" xmlns:wpg="http://schemas.microsoft.com/office/word/2010/wordprocessingGroup" xmlns:wpi="http://schemas.microsoft.com/office/word/2010/wordprocessingInk" xmlns:wne="http://schemas.microsoft.com/office/word/2006/wordml" xmlns:wps="http://schemas.microsoft.com/office/word/2010/wordprocessingShape" mc:Ignorable="w14 w15 w16se w16cid w16 w16cex w16sdtdh wp14">
   <w:body>
-    <w:p>
-      <w:pPr>
-        <w:pStyle w:val="Header"/>
-        <w:spacing w:after="240"/>
-        <w:jc w:val="center"/>
-      </w:pPr>
-      <w:r>
-        <w:rPr>
-          <w:b/>
-          <w:sz w:val="44"/>
-        </w:rPr>
-        <w:t>Custom Meal Request Form</w:t>
-      </w:r>
-    </w:p>
     <w:tbl>
       <w:tblPr>
         <w:tblStyle w:val="TableGrid"/>
@@ -30,7 +16,7 @@
       </w:tblGrid>
       <w:tr>
         <w:trPr>
-          <w:trHeight w:val="440"/>
+          <w:trHeight w:val="530"/>
         </w:trPr>
         <w:tc>
           <w:tcPr>
@@ -62,7 +48,7 @@
                 <w:sz w:val="24"/>
                 <w:szCs w:val="24"/>
               </w:rPr>
-              <w:t xml:space="preserve"> </w:t>
+              <w:t xml:space="preserve">  </w:t>
             </w:r>
           </w:p>
         </w:tc>
@@ -95,14 +81,14 @@
                 <w:sz w:val="32"/>
                 <w:szCs w:val="32"/>
               </w:rPr>
-              <w:t xml:space="preserve"> </w:t>
+              <w:t xml:space="preserve">  </w:t>
             </w:r>
           </w:p>
         </w:tc>
       </w:tr>
       <w:tr>
         <w:trPr>
-          <w:trHeight w:val="494"/>
+          <w:trHeight w:val="530"/>
         </w:trPr>
         <w:tc>
           <w:tcPr>
@@ -134,7 +120,7 @@
                 <w:sz w:val="32"/>
                 <w:szCs w:val="32"/>
               </w:rPr>
-              <w:t xml:space="preserve"> </w:t>
+              <w:t xml:space="preserve">  </w:t>
             </w:r>
           </w:p>
         </w:tc>
@@ -167,14 +153,14 @@
                 <w:sz w:val="32"/>
                 <w:szCs w:val="32"/>
               </w:rPr>
-              <w:t xml:space="preserve"> </w:t>
+              <w:t xml:space="preserve">  </w:t>
             </w:r>
           </w:p>
         </w:tc>
       </w:tr>
       <w:tr>
         <w:trPr>
-          <w:trHeight w:val="449"/>
+          <w:trHeight w:val="1169"/>
         </w:trPr>
         <w:tc>
           <w:tcPr>
@@ -206,7 +192,7 @@
                 <w:sz w:val="32"/>
                 <w:szCs w:val="32"/>
               </w:rPr>
-              <w:t xml:space="preserve">: </w:t>
+              <w:t xml:space="preserve">  </w:t>
             </w:r>
           </w:p>
         </w:tc>
@@ -274,7 +260,7 @@
                 <w:sz w:val="32"/>
                 <w:szCs w:val="32"/>
               </w:rPr>
-              <w:t xml:space="preserve"> </w:t>
+              <w:t xml:space="preserve">  </w:t>
             </w:r>
           </w:p>
         </w:tc>
@@ -305,14 +291,14 @@
                 <w:bCs/>
                 <w:sz w:val="32"/>
               </w:rPr>
-              <w:t xml:space="preserve"> </w:t>
+              <w:t xml:space="preserve">  </w:t>
             </w:r>
           </w:p>
         </w:tc>
       </w:tr>
       <w:tr>
         <w:trPr>
-          <w:trHeight w:val="2852"/>
+          <w:trHeight w:val="2015"/>
         </w:trPr>
         <w:tc>
           <w:tcPr>
@@ -328,6 +314,300 @@
                 <w:szCs w:val="24"/>
               </w:rPr>
             </w:pPr>
+          </w:p>
+        </w:tc>
+      </w:tr>
+      <w:tr>
+        <w:trPr>
+          <w:trHeight w:val="260"/>
+        </w:trPr>
+        <w:tc>
+          <w:tcPr>
+            <w:tcW w:w="9350" w:type="dxa"/>
+            <w:gridSpan w:val="4"/>
+          </w:tcPr>
+          <w:p>
+            <w:pPr>
+              <w:rPr>
+                <w:rFonts w:cstheme="minorHAnsi"/>
+                <w:bCs/>
+                <w:sz w:val="6"/>
+                <w:szCs w:val="6"/>
+              </w:rPr>
+            </w:pPr>
+          </w:p>
+          <w:p>
+            <w:pPr>
+              <w:rPr>
+                <w:rFonts w:cstheme="minorHAnsi"/>
+                <w:bCs/>
+                <w:sz w:val="16"/>
+                <w:szCs w:val="16"/>
+              </w:rPr>
+            </w:pPr>
+            <w:r>
+              <w:rPr>
+                <w:rFonts w:cstheme="minorHAnsi"/>
+                <w:bCs/>
+                <w:sz w:val="16"/>
+                <w:szCs w:val="16"/>
+              </w:rPr>
+              <w:t xml:space="preserve">Office use:  </w:t>
+            </w:r>
+            <w:r>
+              <w:rPr>
+                <w:rFonts w:cstheme="minorHAnsi"/>
+                <w:bCs/>
+                <w:sz w:val="16"/>
+                <w:szCs w:val="16"/>
+              </w:rPr>
+              <w:t>Prep by</w:t>
+            </w:r>
+            <w:r>
+              <w:rPr>
+                <w:rFonts w:cstheme="minorHAnsi"/>
+                <w:bCs/>
+                <w:sz w:val="16"/>
+                <w:szCs w:val="16"/>
+              </w:rPr>
+              <w:t xml:space="preserve"> </w:t>
+            </w:r>
+            <w:r>
+              <w:rPr>
+                <w:rFonts w:cstheme="minorHAnsi"/>
+                <w:bCs/>
+                <w:sz w:val="16"/>
+                <w:szCs w:val="16"/>
+              </w:rPr>
+              <w:t>______</w:t>
+            </w:r>
+            <w:proofErr w:type="gramStart"/>
+            <w:r>
+              <w:rPr>
+                <w:rFonts w:cstheme="minorHAnsi"/>
+                <w:bCs/>
+                <w:sz w:val="16"/>
+                <w:szCs w:val="16"/>
+              </w:rPr>
+              <w:t>_</w:t>
+            </w:r>
+            <w:r>
+              <w:rPr>
+                <w:rFonts w:cstheme="minorHAnsi"/>
+                <w:bCs/>
+                <w:sz w:val="16"/>
+                <w:szCs w:val="16"/>
+              </w:rPr>
+              <w:t xml:space="preserve">  </w:t>
+            </w:r>
+            <w:r>
+              <w:rPr>
+                <w:rFonts w:cstheme="minorHAnsi"/>
+                <w:bCs/>
+                <w:sz w:val="16"/>
+                <w:szCs w:val="16"/>
+              </w:rPr>
+              <w:t>Prep</w:t>
+            </w:r>
+            <w:proofErr w:type="gramEnd"/>
+            <w:r>
+              <w:rPr>
+                <w:rFonts w:cstheme="minorHAnsi"/>
+                <w:bCs/>
+                <w:sz w:val="16"/>
+                <w:szCs w:val="16"/>
+              </w:rPr>
+              <w:t xml:space="preserve"> </w:t>
+            </w:r>
+            <w:r>
+              <w:rPr>
+                <w:rFonts w:cstheme="minorHAnsi"/>
+                <w:bCs/>
+                <w:sz w:val="16"/>
+                <w:szCs w:val="16"/>
+              </w:rPr>
+              <w:t>Time</w:t>
+            </w:r>
+            <w:r>
+              <w:rPr>
+                <w:rFonts w:cstheme="minorHAnsi"/>
+                <w:bCs/>
+                <w:sz w:val="16"/>
+                <w:szCs w:val="16"/>
+              </w:rPr>
+              <w:t xml:space="preserve"> </w:t>
+            </w:r>
+            <w:r>
+              <w:rPr>
+                <w:rFonts w:cstheme="minorHAnsi"/>
+                <w:bCs/>
+                <w:sz w:val="16"/>
+                <w:szCs w:val="16"/>
+              </w:rPr>
+              <w:t xml:space="preserve"> </w:t>
+            </w:r>
+            <w:r>
+              <w:rPr>
+                <w:rFonts w:cstheme="minorHAnsi"/>
+                <w:bCs/>
+                <w:sz w:val="16"/>
+                <w:szCs w:val="16"/>
+              </w:rPr>
+              <w:t>_______</w:t>
+            </w:r>
+            <w:r>
+              <w:rPr>
+                <w:rFonts w:cstheme="minorHAnsi"/>
+                <w:bCs/>
+                <w:sz w:val="16"/>
+                <w:szCs w:val="16"/>
+              </w:rPr>
+              <w:t xml:space="preserve">  Final Temp</w:t>
+            </w:r>
+            <w:r>
+              <w:rPr>
+                <w:rFonts w:cstheme="minorHAnsi"/>
+                <w:bCs/>
+                <w:sz w:val="16"/>
+                <w:szCs w:val="16"/>
+              </w:rPr>
+              <w:t xml:space="preserve"> </w:t>
+            </w:r>
+            <w:r>
+              <w:rPr>
+                <w:rFonts w:cstheme="minorHAnsi"/>
+                <w:bCs/>
+                <w:sz w:val="16"/>
+                <w:szCs w:val="16"/>
+              </w:rPr>
+              <w:t>_______</w:t>
+            </w:r>
+            <w:r>
+              <w:rPr>
+                <w:rFonts w:cstheme="minorHAnsi"/>
+                <w:bCs/>
+                <w:sz w:val="16"/>
+                <w:szCs w:val="16"/>
+              </w:rPr>
+              <w:t xml:space="preserve">  </w:t>
+            </w:r>
+            <w:r>
+              <w:rPr>
+                <w:rFonts w:cstheme="minorHAnsi"/>
+                <w:bCs/>
+                <w:sz w:val="16"/>
+                <w:szCs w:val="16"/>
+              </w:rPr>
+              <w:t>Final</w:t>
+            </w:r>
+            <w:r>
+              <w:rPr>
+                <w:rFonts w:cstheme="minorHAnsi"/>
+                <w:bCs/>
+                <w:sz w:val="16"/>
+                <w:szCs w:val="16"/>
+              </w:rPr>
+              <w:t xml:space="preserve"> Check</w:t>
+            </w:r>
+            <w:r>
+              <w:rPr>
+                <w:rFonts w:cstheme="minorHAnsi"/>
+                <w:bCs/>
+                <w:sz w:val="16"/>
+                <w:szCs w:val="16"/>
+              </w:rPr>
+              <w:t xml:space="preserve"> </w:t>
+            </w:r>
+            <w:r>
+              <w:rPr>
+                <w:rFonts w:cstheme="minorHAnsi"/>
+                <w:bCs/>
+                <w:sz w:val="16"/>
+                <w:szCs w:val="16"/>
+              </w:rPr>
+              <w:t>_______</w:t>
+            </w:r>
+            <w:r>
+              <w:rPr>
+                <w:rFonts w:cstheme="minorHAnsi"/>
+                <w:bCs/>
+                <w:sz w:val="16"/>
+                <w:szCs w:val="16"/>
+              </w:rPr>
+              <w:t xml:space="preserve"> </w:t>
+            </w:r>
+            <w:r>
+              <w:rPr>
+                <w:rFonts w:cstheme="minorHAnsi"/>
+                <w:bCs/>
+                <w:sz w:val="16"/>
+                <w:szCs w:val="16"/>
+              </w:rPr>
+              <w:t xml:space="preserve"> </w:t>
+            </w:r>
+            <w:r>
+              <w:rPr>
+                <w:rFonts w:cstheme="minorHAnsi"/>
+                <w:bCs/>
+                <w:sz w:val="16"/>
+                <w:szCs w:val="16"/>
+              </w:rPr>
+              <w:t>Pick-Up</w:t>
+            </w:r>
+            <w:r>
+              <w:rPr>
+                <w:rFonts w:cstheme="minorHAnsi"/>
+                <w:bCs/>
+                <w:sz w:val="16"/>
+                <w:szCs w:val="16"/>
+              </w:rPr>
+              <w:t xml:space="preserve"> Time </w:t>
+            </w:r>
+            <w:r>
+              <w:rPr>
+                <w:rFonts w:cstheme="minorHAnsi"/>
+                <w:bCs/>
+                <w:sz w:val="16"/>
+                <w:szCs w:val="16"/>
+              </w:rPr>
+              <w:t>_______</w:t>
+            </w:r>
+            <w:r>
+              <w:rPr>
+                <w:rFonts w:cstheme="minorHAnsi"/>
+                <w:bCs/>
+                <w:sz w:val="16"/>
+                <w:szCs w:val="16"/>
+              </w:rPr>
+              <w:t xml:space="preserve"> </w:t>
+            </w:r>
+            <w:r>
+              <w:rPr>
+                <w:rFonts w:cstheme="minorHAnsi"/>
+                <w:bCs/>
+                <w:sz w:val="16"/>
+                <w:szCs w:val="16"/>
+              </w:rPr>
+              <w:t xml:space="preserve"> </w:t>
+            </w:r>
+            <w:r>
+              <w:rPr>
+                <w:rFonts w:cstheme="minorHAnsi"/>
+                <w:bCs/>
+                <w:sz w:val="16"/>
+                <w:szCs w:val="16"/>
+              </w:rPr>
+              <w:t>Delivered b</w:t>
+            </w:r>
+            <w:r>
+              <w:rPr>
+                <w:rFonts w:cstheme="minorHAnsi"/>
+                <w:bCs/>
+                <w:sz w:val="16"/>
+                <w:szCs w:val="16"/>
+              </w:rPr>
+              <w:t>y _______</w:t>
+            </w:r>
           </w:p>
         </w:tc>
       </w:tr>
@@ -425,14 +705,14 @@
                 <w:bCs/>
                 <w:sz w:val="32"/>
               </w:rPr>
-              <w:t xml:space="preserve"> </w:t>
+              <w:t xml:space="preserve">  </w:t>
             </w:r>
           </w:p>
         </w:tc>
       </w:tr>
       <w:tr>
         <w:trPr>
-          <w:trHeight w:val="3014"/>
+          <w:trHeight w:val="2915"/>
         </w:trPr>
         <w:tc>
           <w:tcPr>
@@ -451,6 +731,185 @@
         </w:tc>
       </w:tr>
       <w:tr>
+        <w:trPr>
+          <w:trHeight w:val="305"/>
+        </w:trPr>
+        <w:tc>
+          <w:tcPr>
+            <w:tcW w:w="9350" w:type="dxa"/>
+            <w:gridSpan w:val="4"/>
+          </w:tcPr>
+          <w:p>
+            <w:pPr>
+              <w:rPr>
+                <w:rFonts w:cstheme="minorHAnsi"/>
+                <w:bCs/>
+                <w:sz w:val="6"/>
+                <w:szCs w:val="6"/>
+              </w:rPr>
+            </w:pPr>
+          </w:p>
+          <w:p>
+            <w:pPr>
+              <w:rPr>
+                <w:rFonts w:cstheme="minorHAnsi"/>
+                <w:bCs/>
+                <w:sz w:val="24"/>
+              </w:rPr>
+            </w:pPr>
+            <w:r>
+              <w:rPr>
+                <w:rFonts w:cstheme="minorHAnsi"/>
+                <w:bCs/>
+                <w:sz w:val="16"/>
+                <w:szCs w:val="16"/>
+              </w:rPr>
+              <w:t xml:space="preserve">Office use:  </w:t>
+            </w:r>
+            <w:r>
+              <w:rPr>
+                <w:rFonts w:cstheme="minorHAnsi"/>
+                <w:bCs/>
+                <w:sz w:val="16"/>
+                <w:szCs w:val="16"/>
+              </w:rPr>
+              <w:t>Prep by ______</w:t>
+            </w:r>
+            <w:proofErr w:type="gramStart"/>
+            <w:r>
+              <w:rPr>
+                <w:rFonts w:cstheme="minorHAnsi"/>
+                <w:bCs/>
+                <w:sz w:val="16"/>
+                <w:szCs w:val="16"/>
+              </w:rPr>
+              <w:t>_  Prep</w:t>
+            </w:r>
+            <w:proofErr w:type="gramEnd"/>
+            <w:r>
+              <w:rPr>
+                <w:rFonts w:cstheme="minorHAnsi"/>
+                <w:bCs/>
+                <w:sz w:val="16"/>
+                <w:szCs w:val="16"/>
+              </w:rPr>
+              <w:t xml:space="preserve"> </w:t>
+            </w:r>
+            <w:r>
+              <w:rPr>
+                <w:rFonts w:cstheme="minorHAnsi"/>
+                <w:bCs/>
+                <w:sz w:val="16"/>
+                <w:szCs w:val="16"/>
+              </w:rPr>
+              <w:t>Time</w:t>
+            </w:r>
+            <w:r>
+              <w:rPr>
+                <w:rFonts w:cstheme="minorHAnsi"/>
+                <w:bCs/>
+                <w:sz w:val="16"/>
+                <w:szCs w:val="16"/>
+              </w:rPr>
+              <w:t xml:space="preserve"> </w:t>
+            </w:r>
+            <w:r>
+              <w:rPr>
+                <w:rFonts w:cstheme="minorHAnsi"/>
+                <w:bCs/>
+                <w:sz w:val="16"/>
+                <w:szCs w:val="16"/>
+              </w:rPr>
+              <w:t xml:space="preserve"> </w:t>
+            </w:r>
+            <w:r>
+              <w:rPr>
+                <w:rFonts w:cstheme="minorHAnsi"/>
+                <w:bCs/>
+                <w:sz w:val="16"/>
+                <w:szCs w:val="16"/>
+              </w:rPr>
+              <w:t>_______</w:t>
+            </w:r>
+            <w:r>
+              <w:rPr>
+                <w:rFonts w:cstheme="minorHAnsi"/>
+                <w:bCs/>
+                <w:sz w:val="16"/>
+                <w:szCs w:val="16"/>
+              </w:rPr>
+              <w:t xml:space="preserve">  Final Temp</w:t>
+            </w:r>
+            <w:r>
+              <w:rPr>
+                <w:rFonts w:cstheme="minorHAnsi"/>
+                <w:bCs/>
+                <w:sz w:val="16"/>
+                <w:szCs w:val="16"/>
+              </w:rPr>
+              <w:t xml:space="preserve"> _______  </w:t>
+            </w:r>
+            <w:r>
+              <w:rPr>
+                <w:rFonts w:cstheme="minorHAnsi"/>
+                <w:bCs/>
+                <w:sz w:val="16"/>
+                <w:szCs w:val="16"/>
+              </w:rPr>
+              <w:t>Final Check</w:t>
+            </w:r>
+            <w:r>
+              <w:rPr>
+                <w:rFonts w:cstheme="minorHAnsi"/>
+                <w:bCs/>
+                <w:sz w:val="16"/>
+                <w:szCs w:val="16"/>
+              </w:rPr>
+              <w:t xml:space="preserve"> _______</w:t>
+            </w:r>
+            <w:r>
+              <w:rPr>
+                <w:rFonts w:cstheme="minorHAnsi"/>
+                <w:bCs/>
+                <w:sz w:val="16"/>
+                <w:szCs w:val="16"/>
+              </w:rPr>
+              <w:t xml:space="preserve"> </w:t>
+            </w:r>
+            <w:r>
+              <w:rPr>
+                <w:rFonts w:cstheme="minorHAnsi"/>
+                <w:bCs/>
+                <w:sz w:val="16"/>
+                <w:szCs w:val="16"/>
+              </w:rPr>
+              <w:t xml:space="preserve"> </w:t>
+            </w:r>
+            <w:r>
+              <w:rPr>
+                <w:rFonts w:cstheme="minorHAnsi"/>
+                <w:bCs/>
+                <w:sz w:val="16"/>
+                <w:szCs w:val="16"/>
+              </w:rPr>
+              <w:t>Pick-Up</w:t>
+            </w:r>
+            <w:r>
+              <w:rPr>
+                <w:rFonts w:cstheme="minorHAnsi"/>
+                <w:bCs/>
+                <w:sz w:val="16"/>
+                <w:szCs w:val="16"/>
+              </w:rPr>
+              <w:t xml:space="preserve"> Time _______  Delivered by _______</w:t>
+            </w:r>
+          </w:p>
+        </w:tc>
+      </w:tr>
+      <w:tr>
+        <w:trPr>
+          <w:trHeight w:val="350"/>
+        </w:trPr>
         <w:tc>
           <w:tcPr>
             <w:tcW w:w="2357" w:type="dxa"/>
@@ -459,7 +918,6 @@
           <w:p>
             <w:pPr>
               <w:pStyle w:val="Heading2"/>
-              <w:outlineLvl w:val="1"/>
               <w:rPr>
                 <w:rFonts w:asciiTheme="minorHAnsi" w:hAnsiTheme="minorHAnsi" w:cstheme="minorHAnsi"/>
                 <w:bCs/>
@@ -488,7 +946,6 @@
           <w:p>
             <w:pPr>
               <w:pStyle w:val="Heading2"/>
-              <w:outlineLvl w:val="1"/>
               <w:rPr>
                 <w:rFonts w:asciiTheme="minorHAnsi" w:hAnsiTheme="minorHAnsi" w:cstheme="minorHAnsi"/>
                 <w:bCs/>
@@ -503,27 +960,7 @@
                 <w:sz w:val="32"/>
                 <w:szCs w:val="32"/>
               </w:rPr>
-              <w:t>Time</w:t>
-            </w:r>
-            <w:r>
-              <w:rPr>
-                <w:rFonts w:asciiTheme="minorHAnsi" w:hAnsiTheme="minorHAnsi" w:cstheme="minorHAnsi"/>
-                <w:bCs/>
-                <w:color w:val="auto"/>
-                <w:sz w:val="32"/>
-                <w:szCs w:val="32"/>
-              </w:rPr>
-              <w:t>:</w:t>
-            </w:r>
-            <w:r>
-              <w:rPr>
-                <w:rFonts w:asciiTheme="minorHAnsi" w:hAnsiTheme="minorHAnsi" w:cstheme="minorHAnsi"/>
-                <w:bCs/>
-                <w:color w:val="auto"/>
-                <w:sz w:val="32"/>
-                <w:szCs w:val="32"/>
-              </w:rPr>
-              <w:t xml:space="preserve"> </w:t>
+              <w:t>Time:</w:t>
             </w:r>
           </w:p>
         </w:tc>
@@ -536,7 +973,6 @@
           <w:p>
             <w:pPr>
               <w:pStyle w:val="Heading2"/>
-              <w:outlineLvl w:val="1"/>
               <w:rPr>
                 <w:rFonts w:asciiTheme="minorHAnsi" w:hAnsiTheme="minorHAnsi" w:cstheme="minorHAnsi"/>
                 <w:bCs/>
@@ -551,22 +987,13 @@
                 <w:sz w:val="32"/>
               </w:rPr>
               <w:t>Location:</w:t>
-            </w:r>
-            <w:r>
-              <w:rPr>
-                <w:rFonts w:asciiTheme="minorHAnsi" w:hAnsiTheme="minorHAnsi" w:cstheme="minorHAnsi"/>
-                <w:bCs/>
-                <w:color w:val="auto"/>
-                <w:sz w:val="32"/>
-              </w:rPr>
-              <w:t xml:space="preserve"> </w:t>
             </w:r>
           </w:p>
         </w:tc>
       </w:tr>
       <w:tr>
         <w:trPr>
-          <w:trHeight w:val="2609"/>
+          <w:trHeight w:val="2978"/>
         </w:trPr>
         <w:tc>
           <w:tcPr>
@@ -584,185 +1011,220 @@
           </w:p>
         </w:tc>
       </w:tr>
+      <w:tr>
+        <w:trPr>
+          <w:trHeight w:val="305"/>
+        </w:trPr>
+        <w:tc>
+          <w:tcPr>
+            <w:tcW w:w="9350" w:type="dxa"/>
+            <w:gridSpan w:val="4"/>
+          </w:tcPr>
+          <w:p>
+            <w:pPr>
+              <w:jc w:val="both"/>
+              <w:rPr>
+                <w:rFonts w:cstheme="minorHAnsi"/>
+                <w:bCs/>
+                <w:sz w:val="6"/>
+                <w:szCs w:val="6"/>
+              </w:rPr>
+            </w:pPr>
+          </w:p>
+          <w:p>
+            <w:pPr>
+              <w:jc w:val="both"/>
+              <w:rPr>
+                <w:rFonts w:cstheme="minorHAnsi"/>
+                <w:bCs/>
+                <w:sz w:val="24"/>
+              </w:rPr>
+            </w:pPr>
+            <w:r>
+              <w:rPr>
+                <w:rFonts w:cstheme="minorHAnsi"/>
+                <w:bCs/>
+                <w:sz w:val="16"/>
+                <w:szCs w:val="16"/>
+              </w:rPr>
+              <w:t xml:space="preserve">Office use:  </w:t>
+            </w:r>
+            <w:r>
+              <w:rPr>
+                <w:rFonts w:cstheme="minorHAnsi"/>
+                <w:bCs/>
+                <w:sz w:val="16"/>
+                <w:szCs w:val="16"/>
+              </w:rPr>
+              <w:t>Prep by ______</w:t>
+            </w:r>
+            <w:proofErr w:type="gramStart"/>
+            <w:r>
+              <w:rPr>
+                <w:rFonts w:cstheme="minorHAnsi"/>
+                <w:bCs/>
+                <w:sz w:val="16"/>
+                <w:szCs w:val="16"/>
+              </w:rPr>
+              <w:t>_  Prep</w:t>
+            </w:r>
+            <w:proofErr w:type="gramEnd"/>
+            <w:r>
+              <w:rPr>
+                <w:rFonts w:cstheme="minorHAnsi"/>
+                <w:bCs/>
+                <w:sz w:val="16"/>
+                <w:szCs w:val="16"/>
+              </w:rPr>
+              <w:t xml:space="preserve"> </w:t>
+            </w:r>
+            <w:r>
+              <w:rPr>
+                <w:rFonts w:cstheme="minorHAnsi"/>
+                <w:bCs/>
+                <w:sz w:val="16"/>
+                <w:szCs w:val="16"/>
+              </w:rPr>
+              <w:t>Time</w:t>
+            </w:r>
+            <w:r>
+              <w:rPr>
+                <w:rFonts w:cstheme="minorHAnsi"/>
+                <w:bCs/>
+                <w:sz w:val="16"/>
+                <w:szCs w:val="16"/>
+              </w:rPr>
+              <w:t xml:space="preserve"> </w:t>
+            </w:r>
+            <w:r>
+              <w:rPr>
+                <w:rFonts w:cstheme="minorHAnsi"/>
+                <w:bCs/>
+                <w:sz w:val="16"/>
+                <w:szCs w:val="16"/>
+              </w:rPr>
+              <w:t xml:space="preserve"> </w:t>
+            </w:r>
+            <w:r>
+              <w:rPr>
+                <w:rFonts w:cstheme="minorHAnsi"/>
+                <w:bCs/>
+                <w:sz w:val="16"/>
+                <w:szCs w:val="16"/>
+              </w:rPr>
+              <w:t>_______</w:t>
+            </w:r>
+            <w:r>
+              <w:rPr>
+                <w:rFonts w:cstheme="minorHAnsi"/>
+                <w:bCs/>
+                <w:sz w:val="16"/>
+                <w:szCs w:val="16"/>
+              </w:rPr>
+              <w:t xml:space="preserve">  Final Temp</w:t>
+            </w:r>
+            <w:r>
+              <w:rPr>
+                <w:rFonts w:cstheme="minorHAnsi"/>
+                <w:bCs/>
+                <w:sz w:val="16"/>
+                <w:szCs w:val="16"/>
+              </w:rPr>
+              <w:t xml:space="preserve"> _______  </w:t>
+            </w:r>
+            <w:r>
+              <w:rPr>
+                <w:rFonts w:cstheme="minorHAnsi"/>
+                <w:bCs/>
+                <w:sz w:val="16"/>
+                <w:szCs w:val="16"/>
+              </w:rPr>
+              <w:t>Final Check</w:t>
+            </w:r>
+            <w:r>
+              <w:rPr>
+                <w:rFonts w:cstheme="minorHAnsi"/>
+                <w:bCs/>
+                <w:sz w:val="16"/>
+                <w:szCs w:val="16"/>
+              </w:rPr>
+              <w:t xml:space="preserve"> _______</w:t>
+            </w:r>
+            <w:r>
+              <w:rPr>
+                <w:rFonts w:cstheme="minorHAnsi"/>
+                <w:bCs/>
+                <w:sz w:val="16"/>
+                <w:szCs w:val="16"/>
+              </w:rPr>
+              <w:t xml:space="preserve"> </w:t>
+            </w:r>
+            <w:r>
+              <w:rPr>
+                <w:rFonts w:cstheme="minorHAnsi"/>
+                <w:bCs/>
+                <w:sz w:val="16"/>
+                <w:szCs w:val="16"/>
+              </w:rPr>
+              <w:t xml:space="preserve"> </w:t>
+            </w:r>
+            <w:r>
+              <w:rPr>
+                <w:rFonts w:cstheme="minorHAnsi"/>
+                <w:bCs/>
+                <w:sz w:val="16"/>
+                <w:szCs w:val="16"/>
+              </w:rPr>
+              <w:t>Pick-Up</w:t>
+            </w:r>
+            <w:r>
+              <w:rPr>
+                <w:rFonts w:cstheme="minorHAnsi"/>
+                <w:bCs/>
+                <w:sz w:val="16"/>
+                <w:szCs w:val="16"/>
+              </w:rPr>
+              <w:t xml:space="preserve"> Time _______  Delivered by _______</w:t>
+            </w:r>
+          </w:p>
+        </w:tc>
+      </w:tr>
     </w:tbl>
     <w:p>
       <w:pPr>
-        <w:pStyle w:val="ListParagraph"/>
-        <w:numPr>
-          <w:ilvl w:val="0"/>
-          <w:numId w:val="2"/>
-        </w:numPr>
         <w:spacing w:after="0" w:line="240" w:lineRule="auto"/>
-        <w:ind w:left="360"/>
         <w:rPr>
           <w:rFonts w:ascii="Arial" w:eastAsia="Times New Roman" w:hAnsi="Arial" w:cs="Arial"/>
           <w:sz w:val="20"/>
           <w:szCs w:val="20"/>
         </w:rPr>
       </w:pPr>
-      <w:r>
-        <w:rPr>
-          <w:rFonts w:ascii="Arial" w:eastAsia="Times New Roman" w:hAnsi="Arial" w:cs="Arial"/>
-          <w:sz w:val="20"/>
-          <w:szCs w:val="20"/>
-        </w:rPr>
-        <w:t xml:space="preserve">Submit residential meal requests to </w:t>
-      </w:r>
-      <w:hyperlink r:id="rId8" w:history="1">
-        <w:r>
-          <w:rPr>
-            <w:rStyle w:val="Hyperlink"/>
-            <w:rFonts w:ascii="Arial" w:eastAsia="Times New Roman" w:hAnsi="Arial" w:cs="Arial"/>
-            <w:sz w:val="20"/>
-            <w:szCs w:val="20"/>
-          </w:rPr>
-          <w:t>pencaderdininghall@udel.edu</w:t>
-        </w:r>
-      </w:hyperlink>
-      <w:r>
-        <w:rPr>
-          <w:rFonts w:ascii="Arial" w:eastAsia="Times New Roman" w:hAnsi="Arial" w:cs="Arial"/>
-          <w:sz w:val="20"/>
-          <w:szCs w:val="20"/>
-        </w:rPr>
-        <w:t xml:space="preserve">, </w:t>
-      </w:r>
-      <w:hyperlink r:id="rId9" w:history="1">
-        <w:r>
-          <w:rPr>
-            <w:rStyle w:val="Hyperlink"/>
-            <w:rFonts w:ascii="Arial" w:eastAsia="Times New Roman" w:hAnsi="Arial" w:cs="Arial"/>
-            <w:sz w:val="20"/>
-            <w:szCs w:val="20"/>
-          </w:rPr>
-          <w:t>rodneydiningffco@udel.edu</w:t>
-        </w:r>
-      </w:hyperlink>
-      <w:r>
-        <w:rPr>
-          <w:rFonts w:ascii="Arial" w:eastAsia="Times New Roman" w:hAnsi="Arial" w:cs="Arial"/>
-          <w:sz w:val="20"/>
-          <w:szCs w:val="20"/>
-        </w:rPr>
-        <w:t xml:space="preserve"> or </w:t>
-      </w:r>
-      <w:hyperlink r:id="rId10" w:history="1">
-        <w:r>
-          <w:rPr>
-            <w:rStyle w:val="Hyperlink"/>
-            <w:rFonts w:ascii="Arial" w:eastAsia="Times New Roman" w:hAnsi="Arial" w:cs="Arial"/>
-            <w:sz w:val="20"/>
-            <w:szCs w:val="20"/>
-          </w:rPr>
-          <w:t>russelldininghall@udel.edu</w:t>
-        </w:r>
-      </w:hyperlink>
-      <w:r>
-        <w:rPr>
-          <w:rFonts w:ascii="Arial" w:eastAsia="Times New Roman" w:hAnsi="Arial" w:cs="Arial"/>
-          <w:sz w:val="20"/>
-          <w:szCs w:val="20"/>
-        </w:rPr>
-        <w:t xml:space="preserve"> any time before 6:00 a.m. </w:t>
-      </w:r>
-      <w:r>
-        <w:rPr>
-          <w:rFonts w:ascii="Arial" w:eastAsia="Times New Roman" w:hAnsi="Arial" w:cs="Arial"/>
-          <w:sz w:val="20"/>
-          <w:szCs w:val="20"/>
-        </w:rPr>
-        <w:t>on</w:t>
-      </w:r>
-      <w:r>
-        <w:rPr>
-          <w:rFonts w:ascii="Arial" w:eastAsia="Times New Roman" w:hAnsi="Arial" w:cs="Arial"/>
-          <w:sz w:val="20"/>
-          <w:szCs w:val="20"/>
-        </w:rPr>
-        <w:t xml:space="preserve"> the day you want your meal(s).  </w:t>
-      </w:r>
     </w:p>
     <w:p>
       <w:pPr>
-        <w:pStyle w:val="ListParagraph"/>
-        <w:numPr>
-          <w:ilvl w:val="0"/>
-          <w:numId w:val="2"/>
-        </w:numPr>
         <w:spacing w:after="0" w:line="240" w:lineRule="auto"/>
-        <w:ind w:left="360"/>
         <w:rPr>
           <w:rFonts w:ascii="Arial" w:eastAsia="Times New Roman" w:hAnsi="Arial" w:cs="Arial"/>
-          <w:sz w:val="20"/>
-          <w:szCs w:val="20"/>
+          <w:sz w:val="18"/>
+          <w:szCs w:val="18"/>
         </w:rPr>
       </w:pPr>
       <w:r>
         <w:rPr>
           <w:rFonts w:ascii="Arial" w:eastAsia="Times New Roman" w:hAnsi="Arial" w:cs="Arial"/>
-          <w:sz w:val="20"/>
-          <w:szCs w:val="20"/>
+          <w:sz w:val="18"/>
+          <w:szCs w:val="18"/>
         </w:rPr>
-        <w:t xml:space="preserve">Submit retail meal requests to </w:t>
-      </w:r>
-      <w:hyperlink r:id="rId11" w:history="1">
-        <w:r>
-          <w:rPr>
-            <w:rStyle w:val="Hyperlink"/>
-            <w:rFonts w:ascii="Arial" w:eastAsia="Times New Roman" w:hAnsi="Arial" w:cs="Arial"/>
-            <w:sz w:val="20"/>
-            <w:szCs w:val="20"/>
-          </w:rPr>
-          <w:t>trabantfoodcourt@udel.edu</w:t>
-        </w:r>
-      </w:hyperlink>
-      <w:r>
-        <w:rPr>
-          <w:rFonts w:ascii="Arial" w:eastAsia="Times New Roman" w:hAnsi="Arial" w:cs="Arial"/>
-          <w:sz w:val="20"/>
-          <w:szCs w:val="20"/>
-        </w:rPr>
-        <w:t xml:space="preserve"> or </w:t>
-      </w:r>
-      <w:hyperlink r:id="rId12" w:history="1">
-        <w:r>
-          <w:rPr>
-            <w:rStyle w:val="Hyperlink"/>
-            <w:rFonts w:ascii="Arial" w:eastAsia="Times New Roman" w:hAnsi="Arial" w:cs="Arial"/>
-            <w:sz w:val="20"/>
-            <w:szCs w:val="20"/>
-          </w:rPr>
-          <w:t>perkinsfoodcourt@udel.edu</w:t>
-        </w:r>
-      </w:hyperlink>
-      <w:r>
-        <w:rPr>
-          <w:rFonts w:ascii="Arial" w:eastAsia="Times New Roman" w:hAnsi="Arial" w:cs="Arial"/>
-          <w:sz w:val="20"/>
-          <w:szCs w:val="20"/>
-        </w:rPr>
-        <w:t xml:space="preserve"> after placing your </w:t>
-      </w:r>
-      <w:proofErr w:type="spellStart"/>
-      <w:r>
-        <w:rPr>
-          <w:rFonts w:ascii="Arial" w:eastAsia="Times New Roman" w:hAnsi="Arial" w:cs="Arial"/>
-          <w:sz w:val="20"/>
-          <w:szCs w:val="20"/>
-        </w:rPr>
-        <w:t>Grubhub</w:t>
-      </w:r>
-      <w:proofErr w:type="spellEnd"/>
-      <w:r>
-        <w:rPr>
-          <w:rFonts w:ascii="Arial" w:eastAsia="Times New Roman" w:hAnsi="Arial" w:cs="Arial"/>
-          <w:sz w:val="20"/>
-          <w:szCs w:val="20"/>
-        </w:rPr>
-        <w:t xml:space="preserve"> or Kiosk order.</w:t>
+        <w:t>Initial Review _______</w:t>
       </w:r>
     </w:p>
     <w:sectPr>
+      <w:headerReference w:type="even" r:id="rId8"/>
+      <w:headerReference w:type="default" r:id="rId9"/>
+      <w:footerReference w:type="even" r:id="rId10"/>
+      <w:footerReference w:type="default" r:id="rId11"/>
+      <w:headerReference w:type="first" r:id="rId12"/>
+      <w:footerReference w:type="first" r:id="rId13"/>
       <w:pgSz w:w="12240" w:h="15840"/>
       <w:pgMar w:top="1440" w:right="1440" w:bottom="1440" w:left="1440" w:header="720" w:footer="720" w:gutter="0"/>
       <w:cols w:space="720"/>
@@ -797,6 +1259,225 @@
 </w:endnotes>
 </file>
 
+<file path=word/footer1.xml><?xml version="1.0" encoding="utf-8"?>
+<w:ftr xmlns:wpc="http://schemas.microsoft.com/office/word/2010/wordprocessingCanvas" xmlns:cx="http://schemas.microsoft.com/office/drawing/2014/chartex" xmlns:cx1="http://schemas.microsoft.com/office/drawing/2015/9/8/chartex" xmlns:cx2="http://schemas.microsoft.com/office/drawing/2015/10/21/chartex" xmlns:cx3="http://schemas.microsoft.com/office/drawing/2016/5/9/chartex" xmlns:cx4="http://schemas.microsoft.com/office/drawing/2016/5/10/chartex" xmlns:cx5="http://schemas.microsoft.com/office/drawing/2016/5/11/chartex" xmlns:cx6="http://schemas.microsoft.com/office/drawing/2016/5/12/chartex" xmlns:cx7="http://schemas.microsoft.com/office/drawing/2016/5/13/chartex" xmlns:cx8="http://schemas.microsoft.com/office/drawing/2016/5/14/chartex" xmlns:mc="http://schemas.openxmlformats.org/markup-compatibility/2006" xmlns:aink="http://schemas.microsoft.com/office/drawing/2016/ink" xmlns:am3d="http://schemas.microsoft.com/office/drawing/2017/model3d" xmlns:o="urn:schemas-microsoft-com:office:office" xmlns:oel="http://schemas.microsoft.com/office/2019/extlst" xmlns:r="http://schemas.openxmlformats.org/officeDocument/2006/relationships" xmlns:m="http://schemas.openxmlformats.org/officeDocument/2006/math" xmlns:v="urn:schemas-microsoft-com:vml" xmlns:wp14="http://schemas.microsoft.com/office/word/2010/wordprocessingDrawing" xmlns:wp="http://schemas.openxmlformats.org/drawingml/2006/wordprocessingDrawing" xmlns:w10="urn:schemas-microsoft-com:office:word" xmlns:w="http://schemas.openxmlformats.org/wordprocessingml/2006/main" xmlns:w14="http://schemas.microsoft.com/office/word/2010/wordml" xmlns:w15="http://schemas.microsoft.com/office/word/2012/wordml" xmlns:w16cex="http://schemas.microsoft.com/office/word/2018/wordml/cex" xmlns:w16cid="http://schemas.microsoft.com/office/word/2016/wordml/cid" xmlns:w16="http://schemas.microsoft.com/office/word/2018/wordml" xmlns:w16sdtdh="http://schemas.microsoft.com/office/word/2020/wordml/sdtdatahash" xmlns:w16se="http://schemas.microsoft.com/office/word/2015/wordml/symex" xmlns:wpg="http://schemas.microsoft.com/office/word/2010/wordprocessingGroup" xmlns:wpi="http://schemas.microsoft.com/office/word/2010/wordprocessingInk" xmlns:wne="http://schemas.microsoft.com/office/word/2006/wordml" xmlns:wps="http://schemas.microsoft.com/office/word/2010/wordprocessingShape" mc:Ignorable="w14 w15 w16se w16cid w16 w16cex w16sdtdh wp14">
+  <w:p>
+    <w:pPr>
+      <w:pStyle w:val="Footer"/>
+    </w:pPr>
+  </w:p>
+</w:ftr>
+</file>
+
+<file path=word/footer2.xml><?xml version="1.0" encoding="utf-8"?>
+<w:ftr xmlns:wpc="http://schemas.microsoft.com/office/word/2010/wordprocessingCanvas" xmlns:cx="http://schemas.microsoft.com/office/drawing/2014/chartex" xmlns:cx1="http://schemas.microsoft.com/office/drawing/2015/9/8/chartex" xmlns:cx2="http://schemas.microsoft.com/office/drawing/2015/10/21/chartex" xmlns:cx3="http://schemas.microsoft.com/office/drawing/2016/5/9/chartex" xmlns:cx4="http://schemas.microsoft.com/office/drawing/2016/5/10/chartex" xmlns:cx5="http://schemas.microsoft.com/office/drawing/2016/5/11/chartex" xmlns:cx6="http://schemas.microsoft.com/office/drawing/2016/5/12/chartex" xmlns:cx7="http://schemas.microsoft.com/office/drawing/2016/5/13/chartex" xmlns:cx8="http://schemas.microsoft.com/office/drawing/2016/5/14/chartex" xmlns:mc="http://schemas.openxmlformats.org/markup-compatibility/2006" xmlns:aink="http://schemas.microsoft.com/office/drawing/2016/ink" xmlns:am3d="http://schemas.microsoft.com/office/drawing/2017/model3d" xmlns:o="urn:schemas-microsoft-com:office:office" xmlns:oel="http://schemas.microsoft.com/office/2019/extlst" xmlns:r="http://schemas.openxmlformats.org/officeDocument/2006/relationships" xmlns:m="http://schemas.openxmlformats.org/officeDocument/2006/math" xmlns:v="urn:schemas-microsoft-com:vml" xmlns:wp14="http://schemas.microsoft.com/office/word/2010/wordprocessingDrawing" xmlns:wp="http://schemas.openxmlformats.org/drawingml/2006/wordprocessingDrawing" xmlns:w10="urn:schemas-microsoft-com:office:word" xmlns:w="http://schemas.openxmlformats.org/wordprocessingml/2006/main" xmlns:w14="http://schemas.microsoft.com/office/word/2010/wordml" xmlns:w15="http://schemas.microsoft.com/office/word/2012/wordml" xmlns:w16cex="http://schemas.microsoft.com/office/word/2018/wordml/cex" xmlns:w16cid="http://schemas.microsoft.com/office/word/2016/wordml/cid" xmlns:w16="http://schemas.microsoft.com/office/word/2018/wordml" xmlns:w16sdtdh="http://schemas.microsoft.com/office/word/2020/wordml/sdtdatahash" xmlns:w16se="http://schemas.microsoft.com/office/word/2015/wordml/symex" xmlns:wpg="http://schemas.microsoft.com/office/word/2010/wordprocessingGroup" xmlns:wpi="http://schemas.microsoft.com/office/word/2010/wordprocessingInk" xmlns:wne="http://schemas.microsoft.com/office/word/2006/wordml" xmlns:wps="http://schemas.microsoft.com/office/word/2010/wordprocessingShape" mc:Ignorable="w14 w15 w16se w16cid w16 w16cex w16sdtdh wp14">
+  <w:p>
+    <w:pPr>
+      <w:pStyle w:val="ListParagraph"/>
+      <w:spacing w:after="0" w:line="240" w:lineRule="auto"/>
+      <w:ind w:left="360"/>
+      <w:rPr>
+        <w:rFonts w:ascii="Arial" w:eastAsia="Times New Roman" w:hAnsi="Arial" w:cs="Arial"/>
+        <w:sz w:val="20"/>
+        <w:szCs w:val="20"/>
+      </w:rPr>
+    </w:pPr>
+    <w:r>
+      <w:rPr>
+        <w:rFonts w:ascii="Arial" w:eastAsia="Times New Roman" w:hAnsi="Arial" w:cs="Arial"/>
+        <w:sz w:val="20"/>
+        <w:szCs w:val="20"/>
+      </w:rPr>
+      <w:t xml:space="preserve">Submit </w:t>
+    </w:r>
+    <w:r>
+      <w:rPr>
+        <w:rFonts w:ascii="Arial" w:eastAsia="Times New Roman" w:hAnsi="Arial" w:cs="Arial"/>
+        <w:sz w:val="20"/>
+        <w:szCs w:val="20"/>
+      </w:rPr>
+      <w:t>residential</w:t>
+    </w:r>
+    <w:r>
+      <w:rPr>
+        <w:rFonts w:ascii="Arial" w:eastAsia="Times New Roman" w:hAnsi="Arial" w:cs="Arial"/>
+        <w:sz w:val="20"/>
+        <w:szCs w:val="20"/>
+      </w:rPr>
+      <w:t xml:space="preserve"> </w:t>
+    </w:r>
+    <w:r>
+      <w:rPr>
+        <w:rFonts w:ascii="Arial" w:eastAsia="Times New Roman" w:hAnsi="Arial" w:cs="Arial"/>
+        <w:sz w:val="20"/>
+        <w:szCs w:val="20"/>
+      </w:rPr>
+      <w:t>meal requests</w:t>
+    </w:r>
+    <w:r>
+      <w:rPr>
+        <w:rFonts w:ascii="Arial" w:eastAsia="Times New Roman" w:hAnsi="Arial" w:cs="Arial"/>
+        <w:sz w:val="20"/>
+        <w:szCs w:val="20"/>
+      </w:rPr>
+      <w:t xml:space="preserve"> to </w:t>
+    </w:r>
+    <w:hyperlink r:id="rId1" w:history="1">
+      <w:r>
+        <w:rPr>
+          <w:rStyle w:val="Hyperlink"/>
+          <w:rFonts w:ascii="Arial" w:eastAsia="Times New Roman" w:hAnsi="Arial" w:cs="Arial"/>
+          <w:sz w:val="20"/>
+          <w:szCs w:val="20"/>
+        </w:rPr>
+        <w:t>pencaderdininghall@udel.edu</w:t>
+      </w:r>
+    </w:hyperlink>
+    <w:r>
+      <w:rPr>
+        <w:rFonts w:ascii="Arial" w:eastAsia="Times New Roman" w:hAnsi="Arial" w:cs="Arial"/>
+        <w:sz w:val="20"/>
+        <w:szCs w:val="20"/>
+      </w:rPr>
+      <w:t xml:space="preserve">, </w:t>
+    </w:r>
+    <w:hyperlink r:id="rId2" w:history="1">
+      <w:r>
+        <w:rPr>
+          <w:rStyle w:val="Hyperlink"/>
+          <w:rFonts w:ascii="Arial" w:eastAsia="Times New Roman" w:hAnsi="Arial" w:cs="Arial"/>
+          <w:sz w:val="20"/>
+          <w:szCs w:val="20"/>
+        </w:rPr>
+        <w:t>rodneydiningffco@udel.edu</w:t>
+      </w:r>
+    </w:hyperlink>
+    <w:r>
+      <w:rPr>
+        <w:rFonts w:ascii="Arial" w:eastAsia="Times New Roman" w:hAnsi="Arial" w:cs="Arial"/>
+        <w:sz w:val="20"/>
+        <w:szCs w:val="20"/>
+      </w:rPr>
+      <w:t xml:space="preserve"> </w:t>
+    </w:r>
+    <w:r>
+      <w:rPr>
+        <w:rFonts w:ascii="Arial" w:eastAsia="Times New Roman" w:hAnsi="Arial" w:cs="Arial"/>
+        <w:sz w:val="20"/>
+        <w:szCs w:val="20"/>
+      </w:rPr>
+      <w:t xml:space="preserve">or </w:t>
+    </w:r>
+    <w:hyperlink r:id="rId3" w:history="1">
+      <w:r>
+        <w:rPr>
+          <w:rStyle w:val="Hyperlink"/>
+          <w:rFonts w:ascii="Arial" w:eastAsia="Times New Roman" w:hAnsi="Arial" w:cs="Arial"/>
+          <w:sz w:val="20"/>
+          <w:szCs w:val="20"/>
+        </w:rPr>
+        <w:t>russelldininghall@udel.edu</w:t>
+      </w:r>
+    </w:hyperlink>
+    <w:r>
+      <w:rPr>
+        <w:rFonts w:ascii="Arial" w:eastAsia="Times New Roman" w:hAnsi="Arial" w:cs="Arial"/>
+        <w:sz w:val="20"/>
+        <w:szCs w:val="20"/>
+      </w:rPr>
+      <w:t xml:space="preserve"> </w:t>
+    </w:r>
+    <w:r>
+      <w:rPr>
+        <w:rFonts w:ascii="Arial" w:eastAsia="Times New Roman" w:hAnsi="Arial" w:cs="Arial"/>
+        <w:sz w:val="20"/>
+        <w:szCs w:val="20"/>
+      </w:rPr>
+      <w:t xml:space="preserve">any time </w:t>
+    </w:r>
+    <w:r>
+      <w:rPr>
+        <w:rFonts w:ascii="Arial" w:eastAsia="Times New Roman" w:hAnsi="Arial" w:cs="Arial"/>
+        <w:sz w:val="20"/>
+        <w:szCs w:val="20"/>
+      </w:rPr>
+      <w:t xml:space="preserve">before </w:t>
+    </w:r>
+    <w:r>
+      <w:rPr>
+        <w:rFonts w:ascii="Arial" w:eastAsia="Times New Roman" w:hAnsi="Arial" w:cs="Arial"/>
+        <w:sz w:val="20"/>
+        <w:szCs w:val="20"/>
+      </w:rPr>
+      <w:t>6</w:t>
+    </w:r>
+    <w:r>
+      <w:rPr>
+        <w:rFonts w:ascii="Arial" w:eastAsia="Times New Roman" w:hAnsi="Arial" w:cs="Arial"/>
+        <w:sz w:val="20"/>
+        <w:szCs w:val="20"/>
+      </w:rPr>
+      <w:t>:00 a.m.</w:t>
+    </w:r>
+    <w:r>
+      <w:rPr>
+        <w:rFonts w:ascii="Arial" w:eastAsia="Times New Roman" w:hAnsi="Arial" w:cs="Arial"/>
+        <w:sz w:val="20"/>
+        <w:szCs w:val="20"/>
+      </w:rPr>
+      <w:t xml:space="preserve"> </w:t>
+    </w:r>
+    <w:r>
+      <w:rPr>
+        <w:rFonts w:ascii="Arial" w:eastAsia="Times New Roman" w:hAnsi="Arial" w:cs="Arial"/>
+        <w:sz w:val="20"/>
+        <w:szCs w:val="20"/>
+      </w:rPr>
+      <w:t>on</w:t>
+    </w:r>
+    <w:r>
+      <w:rPr>
+        <w:rFonts w:ascii="Arial" w:eastAsia="Times New Roman" w:hAnsi="Arial" w:cs="Arial"/>
+        <w:sz w:val="20"/>
+        <w:szCs w:val="20"/>
+      </w:rPr>
+      <w:t xml:space="preserve"> the day you want your meal</w:t>
+    </w:r>
+    <w:r>
+      <w:rPr>
+        <w:rFonts w:ascii="Arial" w:eastAsia="Times New Roman" w:hAnsi="Arial" w:cs="Arial"/>
+        <w:sz w:val="20"/>
+        <w:szCs w:val="20"/>
+      </w:rPr>
+      <w:t>(s)</w:t>
+    </w:r>
+    <w:r>
+      <w:rPr>
+        <w:rFonts w:ascii="Arial" w:eastAsia="Times New Roman" w:hAnsi="Arial" w:cs="Arial"/>
+        <w:sz w:val="20"/>
+        <w:szCs w:val="20"/>
+      </w:rPr>
+      <w:t xml:space="preserve">.  </w:t>
+    </w:r>
+  </w:p>
+  <w:p>
+    <w:pPr>
+      <w:pStyle w:val="Footer"/>
+    </w:pPr>
+  </w:p>
+</w:ftr>
+</file>
+
+<file path=word/footer3.xml><?xml version="1.0" encoding="utf-8"?>
+<w:ftr xmlns:wpc="http://schemas.microsoft.com/office/word/2010/wordprocessingCanvas" xmlns:cx="http://schemas.microsoft.com/office/drawing/2014/chartex" xmlns:cx1="http://schemas.microsoft.com/office/drawing/2015/9/8/chartex" xmlns:cx2="http://schemas.microsoft.com/office/drawing/2015/10/21/chartex" xmlns:cx3="http://schemas.microsoft.com/office/drawing/2016/5/9/chartex" xmlns:cx4="http://schemas.microsoft.com/office/drawing/2016/5/10/chartex" xmlns:cx5="http://schemas.microsoft.com/office/drawing/2016/5/11/chartex" xmlns:cx6="http://schemas.microsoft.com/office/drawing/2016/5/12/chartex" xmlns:cx7="http://schemas.microsoft.com/office/drawing/2016/5/13/chartex" xmlns:cx8="http://schemas.microsoft.com/office/drawing/2016/5/14/chartex" xmlns:mc="http://schemas.openxmlformats.org/markup-compatibility/2006" xmlns:aink="http://schemas.microsoft.com/office/drawing/2016/ink" xmlns:am3d="http://schemas.microsoft.com/office/drawing/2017/model3d" xmlns:o="urn:schemas-microsoft-com:office:office" xmlns:oel="http://schemas.microsoft.com/office/2019/extlst" xmlns:r="http://schemas.openxmlformats.org/officeDocument/2006/relationships" xmlns:m="http://schemas.openxmlformats.org/officeDocument/2006/math" xmlns:v="urn:schemas-microsoft-com:vml" xmlns:wp14="http://schemas.microsoft.com/office/word/2010/wordprocessingDrawing" xmlns:wp="http://schemas.openxmlformats.org/drawingml/2006/wordprocessingDrawing" xmlns:w10="urn:schemas-microsoft-com:office:word" xmlns:w="http://schemas.openxmlformats.org/wordprocessingml/2006/main" xmlns:w14="http://schemas.microsoft.com/office/word/2010/wordml" xmlns:w15="http://schemas.microsoft.com/office/word/2012/wordml" xmlns:w16cex="http://schemas.microsoft.com/office/word/2018/wordml/cex" xmlns:w16cid="http://schemas.microsoft.com/office/word/2016/wordml/cid" xmlns:w16="http://schemas.microsoft.com/office/word/2018/wordml" xmlns:w16sdtdh="http://schemas.microsoft.com/office/word/2020/wordml/sdtdatahash" xmlns:w16se="http://schemas.microsoft.com/office/word/2015/wordml/symex" xmlns:wpg="http://schemas.microsoft.com/office/word/2010/wordprocessingGroup" xmlns:wpi="http://schemas.microsoft.com/office/word/2010/wordprocessingInk" xmlns:wne="http://schemas.microsoft.com/office/word/2006/wordml" xmlns:wps="http://schemas.microsoft.com/office/word/2010/wordprocessingShape" mc:Ignorable="w14 w15 w16se w16cid w16 w16cex w16sdtdh wp14">
+  <w:p>
+    <w:pPr>
+      <w:pStyle w:val="Footer"/>
+    </w:pPr>
+  </w:p>
+</w:ftr>
+</file>
+
 <file path=word/footnotes.xml><?xml version="1.0" encoding="utf-8"?>
 <w:footnotes xmlns:wpc="http://schemas.microsoft.com/office/word/2010/wordprocessingCanvas" xmlns:cx="http://schemas.microsoft.com/office/drawing/2014/chartex" xmlns:cx1="http://schemas.microsoft.com/office/drawing/2015/9/8/chartex" xmlns:cx2="http://schemas.microsoft.com/office/drawing/2015/10/21/chartex" xmlns:cx3="http://schemas.microsoft.com/office/drawing/2016/5/9/chartex" xmlns:cx4="http://schemas.microsoft.com/office/drawing/2016/5/10/chartex" xmlns:cx5="http://schemas.microsoft.com/office/drawing/2016/5/11/chartex" xmlns:cx6="http://schemas.microsoft.com/office/drawing/2016/5/12/chartex" xmlns:cx7="http://schemas.microsoft.com/office/drawing/2016/5/13/chartex" xmlns:cx8="http://schemas.microsoft.com/office/drawing/2016/5/14/chartex" xmlns:mc="http://schemas.openxmlformats.org/markup-compatibility/2006" xmlns:aink="http://schemas.microsoft.com/office/drawing/2016/ink" xmlns:am3d="http://schemas.microsoft.com/office/drawing/2017/model3d" xmlns:o="urn:schemas-microsoft-com:office:office" xmlns:oel="http://schemas.microsoft.com/office/2019/extlst" xmlns:r="http://schemas.openxmlformats.org/officeDocument/2006/relationships" xmlns:m="http://schemas.openxmlformats.org/officeDocument/2006/math" xmlns:v="urn:schemas-microsoft-com:vml" xmlns:wp14="http://schemas.microsoft.com/office/word/2010/wordprocessingDrawing" xmlns:wp="http://schemas.openxmlformats.org/drawingml/2006/wordprocessingDrawing" xmlns:w10="urn:schemas-microsoft-com:office:word" xmlns:w="http://schemas.openxmlformats.org/wordprocessingml/2006/main" xmlns:w14="http://schemas.microsoft.com/office/word/2010/wordml" xmlns:w15="http://schemas.microsoft.com/office/word/2012/wordml" xmlns:w16cex="http://schemas.microsoft.com/office/word/2018/wordml/cex" xmlns:w16cid="http://schemas.microsoft.com/office/word/2016/wordml/cid" xmlns:w16="http://schemas.microsoft.com/office/word/2018/wordml" xmlns:w16sdtdh="http://schemas.microsoft.com/office/word/2020/wordml/sdtdatahash" xmlns:w16se="http://schemas.microsoft.com/office/word/2015/wordml/symex" xmlns:wpg="http://schemas.microsoft.com/office/word/2010/wordprocessingGroup" xmlns:wpi="http://schemas.microsoft.com/office/word/2010/wordprocessingInk" xmlns:wne="http://schemas.microsoft.com/office/word/2006/wordml" xmlns:wps="http://schemas.microsoft.com/office/word/2010/wordprocessingShape" mc:Ignorable="w14 w15 w16se w16cid w16 w16cex w16sdtdh wp14">
   <w:footnote w:type="separator" w:id="-1">
@@ -822,6 +1503,44 @@
 </w:footnotes>
 </file>
 
+<file path=word/header1.xml><?xml version="1.0" encoding="utf-8"?>
+<w:hdr xmlns:wpc="http://schemas.microsoft.com/office/word/2010/wordprocessingCanvas" xmlns:cx="http://schemas.microsoft.com/office/drawing/2014/chartex" xmlns:cx1="http://schemas.microsoft.com/office/drawing/2015/9/8/chartex" xmlns:cx2="http://schemas.microsoft.com/office/drawing/2015/10/21/chartex" xmlns:cx3="http://schemas.microsoft.com/office/drawing/2016/5/9/chartex" xmlns:cx4="http://schemas.microsoft.com/office/drawing/2016/5/10/chartex" xmlns:cx5="http://schemas.microsoft.com/office/drawing/2016/5/11/chartex" xmlns:cx6="http://schemas.microsoft.com/office/drawing/2016/5/12/chartex" xmlns:cx7="http://schemas.microsoft.com/office/drawing/2016/5/13/chartex" xmlns:cx8="http://schemas.microsoft.com/office/drawing/2016/5/14/chartex" xmlns:mc="http://schemas.openxmlformats.org/markup-compatibility/2006" xmlns:aink="http://schemas.microsoft.com/office/drawing/2016/ink" xmlns:am3d="http://schemas.microsoft.com/office/drawing/2017/model3d" xmlns:o="urn:schemas-microsoft-com:office:office" xmlns:oel="http://schemas.microsoft.com/office/2019/extlst" xmlns:r="http://schemas.openxmlformats.org/officeDocument/2006/relationships" xmlns:m="http://schemas.openxmlformats.org/officeDocument/2006/math" xmlns:v="urn:schemas-microsoft-com:vml" xmlns:wp14="http://schemas.microsoft.com/office/word/2010/wordprocessingDrawing" xmlns:wp="http://schemas.openxmlformats.org/drawingml/2006/wordprocessingDrawing" xmlns:w10="urn:schemas-microsoft-com:office:word" xmlns:w="http://schemas.openxmlformats.org/wordprocessingml/2006/main" xmlns:w14="http://schemas.microsoft.com/office/word/2010/wordml" xmlns:w15="http://schemas.microsoft.com/office/word/2012/wordml" xmlns:w16cex="http://schemas.microsoft.com/office/word/2018/wordml/cex" xmlns:w16cid="http://schemas.microsoft.com/office/word/2016/wordml/cid" xmlns:w16="http://schemas.microsoft.com/office/word/2018/wordml" xmlns:w16sdtdh="http://schemas.microsoft.com/office/word/2020/wordml/sdtdatahash" xmlns:w16se="http://schemas.microsoft.com/office/word/2015/wordml/symex" xmlns:wpg="http://schemas.microsoft.com/office/word/2010/wordprocessingGroup" xmlns:wpi="http://schemas.microsoft.com/office/word/2010/wordprocessingInk" xmlns:wne="http://schemas.microsoft.com/office/word/2006/wordml" xmlns:wps="http://schemas.microsoft.com/office/word/2010/wordprocessingShape" mc:Ignorable="w14 w15 w16se w16cid w16 w16cex w16sdtdh wp14">
+  <w:p>
+    <w:pPr>
+      <w:pStyle w:val="Header"/>
+    </w:pPr>
+  </w:p>
+</w:hdr>
+</file>
+
+<file path=word/header2.xml><?xml version="1.0" encoding="utf-8"?>
+<w:hdr xmlns:wpc="http://schemas.microsoft.com/office/word/2010/wordprocessingCanvas" xmlns:cx="http://schemas.microsoft.com/office/drawing/2014/chartex" xmlns:cx1="http://schemas.microsoft.com/office/drawing/2015/9/8/chartex" xmlns:cx2="http://schemas.microsoft.com/office/drawing/2015/10/21/chartex" xmlns:cx3="http://schemas.microsoft.com/office/drawing/2016/5/9/chartex" xmlns:cx4="http://schemas.microsoft.com/office/drawing/2016/5/10/chartex" xmlns:cx5="http://schemas.microsoft.com/office/drawing/2016/5/11/chartex" xmlns:cx6="http://schemas.microsoft.com/office/drawing/2016/5/12/chartex" xmlns:cx7="http://schemas.microsoft.com/office/drawing/2016/5/13/chartex" xmlns:cx8="http://schemas.microsoft.com/office/drawing/2016/5/14/chartex" xmlns:mc="http://schemas.openxmlformats.org/markup-compatibility/2006" xmlns:aink="http://schemas.microsoft.com/office/drawing/2016/ink" xmlns:am3d="http://schemas.microsoft.com/office/drawing/2017/model3d" xmlns:o="urn:schemas-microsoft-com:office:office" xmlns:oel="http://schemas.microsoft.com/office/2019/extlst" xmlns:r="http://schemas.openxmlformats.org/officeDocument/2006/relationships" xmlns:m="http://schemas.openxmlformats.org/officeDocument/2006/math" xmlns:v="urn:schemas-microsoft-com:vml" xmlns:wp14="http://schemas.microsoft.com/office/word/2010/wordprocessingDrawing" xmlns:wp="http://schemas.openxmlformats.org/drawingml/2006/wordprocessingDrawing" xmlns:w10="urn:schemas-microsoft-com:office:word" xmlns:w="http://schemas.openxmlformats.org/wordprocessingml/2006/main" xmlns:w14="http://schemas.microsoft.com/office/word/2010/wordml" xmlns:w15="http://schemas.microsoft.com/office/word/2012/wordml" xmlns:w16cex="http://schemas.microsoft.com/office/word/2018/wordml/cex" xmlns:w16cid="http://schemas.microsoft.com/office/word/2016/wordml/cid" xmlns:w16="http://schemas.microsoft.com/office/word/2018/wordml" xmlns:w16sdtdh="http://schemas.microsoft.com/office/word/2020/wordml/sdtdatahash" xmlns:w16se="http://schemas.microsoft.com/office/word/2015/wordml/symex" xmlns:wpg="http://schemas.microsoft.com/office/word/2010/wordprocessingGroup" xmlns:wpi="http://schemas.microsoft.com/office/word/2010/wordprocessingInk" xmlns:wne="http://schemas.microsoft.com/office/word/2006/wordml" xmlns:wps="http://schemas.microsoft.com/office/word/2010/wordprocessingShape" mc:Ignorable="w14 w15 w16se w16cid w16 w16cex w16sdtdh wp14">
+  <w:p>
+    <w:pPr>
+      <w:pStyle w:val="Header"/>
+      <w:jc w:val="center"/>
+    </w:pPr>
+    <w:r>
+      <w:rPr>
+        <w:b/>
+        <w:sz w:val="44"/>
+      </w:rPr>
+      <w:t>Custom Meal Request Form</w:t>
+    </w:r>
+  </w:p>
+</w:hdr>
+</file>
+
+<file path=word/header3.xml><?xml version="1.0" encoding="utf-8"?>
+<w:hdr xmlns:wpc="http://schemas.microsoft.com/office/word/2010/wordprocessingCanvas" xmlns:cx="http://schemas.microsoft.com/office/drawing/2014/chartex" xmlns:cx1="http://schemas.microsoft.com/office/drawing/2015/9/8/chartex" xmlns:cx2="http://schemas.microsoft.com/office/drawing/2015/10/21/chartex" xmlns:cx3="http://schemas.microsoft.com/office/drawing/2016/5/9/chartex" xmlns:cx4="http://schemas.microsoft.com/office/drawing/2016/5/10/chartex" xmlns:cx5="http://schemas.microsoft.com/office/drawing/2016/5/11/chartex" xmlns:cx6="http://schemas.microsoft.com/office/drawing/2016/5/12/chartex" xmlns:cx7="http://schemas.microsoft.com/office/drawing/2016/5/13/chartex" xmlns:cx8="http://schemas.microsoft.com/office/drawing/2016/5/14/chartex" xmlns:mc="http://schemas.openxmlformats.org/markup-compatibility/2006" xmlns:aink="http://schemas.microsoft.com/office/drawing/2016/ink" xmlns:am3d="http://schemas.microsoft.com/office/drawing/2017/model3d" xmlns:o="urn:schemas-microsoft-com:office:office" xmlns:oel="http://schemas.microsoft.com/office/2019/extlst" xmlns:r="http://schemas.openxmlformats.org/officeDocument/2006/relationships" xmlns:m="http://schemas.openxmlformats.org/officeDocument/2006/math" xmlns:v="urn:schemas-microsoft-com:vml" xmlns:wp14="http://schemas.microsoft.com/office/word/2010/wordprocessingDrawing" xmlns:wp="http://schemas.openxmlformats.org/drawingml/2006/wordprocessingDrawing" xmlns:w10="urn:schemas-microsoft-com:office:word" xmlns:w="http://schemas.openxmlformats.org/wordprocessingml/2006/main" xmlns:w14="http://schemas.microsoft.com/office/word/2010/wordml" xmlns:w15="http://schemas.microsoft.com/office/word/2012/wordml" xmlns:w16cex="http://schemas.microsoft.com/office/word/2018/wordml/cex" xmlns:w16cid="http://schemas.microsoft.com/office/word/2016/wordml/cid" xmlns:w16="http://schemas.microsoft.com/office/word/2018/wordml" xmlns:w16sdtdh="http://schemas.microsoft.com/office/word/2020/wordml/sdtdatahash" xmlns:w16se="http://schemas.microsoft.com/office/word/2015/wordml/symex" xmlns:wpg="http://schemas.microsoft.com/office/word/2010/wordprocessingGroup" xmlns:wpi="http://schemas.microsoft.com/office/word/2010/wordprocessingInk" xmlns:wne="http://schemas.microsoft.com/office/word/2006/wordml" xmlns:wps="http://schemas.microsoft.com/office/word/2010/wordprocessingShape" mc:Ignorable="w14 w15 w16se w16cid w16 w16cex w16sdtdh wp14">
+  <w:p>
+    <w:pPr>
+      <w:pStyle w:val="Header"/>
+    </w:pPr>
+  </w:p>
+</w:hdr>
+</file>
+
 <file path=word/numbering.xml><?xml version="1.0" encoding="utf-8"?>
 <w:numbering xmlns:wpc="http://schemas.microsoft.com/office/word/2010/wordprocessingCanvas" xmlns:cx="http://schemas.microsoft.com/office/drawing/2014/chartex" xmlns:cx1="http://schemas.microsoft.com/office/drawing/2015/9/8/chartex" xmlns:cx2="http://schemas.microsoft.com/office/drawing/2015/10/21/chartex" xmlns:cx3="http://schemas.microsoft.com/office/drawing/2016/5/9/chartex" xmlns:cx4="http://schemas.microsoft.com/office/drawing/2016/5/10/chartex" xmlns:cx5="http://schemas.microsoft.com/office/drawing/2016/5/11/chartex" xmlns:cx6="http://schemas.microsoft.com/office/drawing/2016/5/12/chartex" xmlns:cx7="http://schemas.microsoft.com/office/drawing/2016/5/13/chartex" xmlns:cx8="http://schemas.microsoft.com/office/drawing/2016/5/14/chartex" xmlns:mc="http://schemas.openxmlformats.org/markup-compatibility/2006" xmlns:aink="http://schemas.microsoft.com/office/drawing/2016/ink" xmlns:am3d="http://schemas.microsoft.com/office/drawing/2017/model3d" xmlns:o="urn:schemas-microsoft-com:office:office" xmlns:oel="http://schemas.microsoft.com/office/2019/extlst" xmlns:r="http://schemas.openxmlformats.org/officeDocument/2006/relationships" xmlns:m="http://schemas.openxmlformats.org/officeDocument/2006/math" xmlns:v="urn:schemas-microsoft-com:vml" xmlns:wp14="http://schemas.microsoft.com/office/word/2010/wordprocessingDrawing" xmlns:wp="http://schemas.openxmlformats.org/drawingml/2006/wordprocessingDrawing" xmlns:w10="urn:schemas-microsoft-com:office:word" xmlns:w="http://schemas.openxmlformats.org/wordprocessingml/2006/main" xmlns:w14="http://schemas.microsoft.com/office/word/2010/wordml" xmlns:w15="http://schemas.microsoft.com/office/word/2012/wordml" xmlns:w16cex="http://schemas.microsoft.com/office/word/2018/wordml/cex" xmlns:w16cid="http://schemas.microsoft.com/office/word/2016/wordml/cid" xmlns:w16="http://schemas.microsoft.com/office/word/2018/wordml" xmlns:w16sdtdh="http://schemas.microsoft.com/office/word/2020/wordml/sdtdatahash" xmlns:w16se="http://schemas.microsoft.com/office/word/2015/wordml/symex" xmlns:wpg="http://schemas.microsoft.com/office/word/2010/wordprocessingGroup" xmlns:wpi="http://schemas.microsoft.com/office/word/2010/wordprocessingInk" xmlns:wne="http://schemas.microsoft.com/office/word/2006/wordml" xmlns:wps="http://schemas.microsoft.com/office/word/2010/wordprocessingShape" mc:Ignorable="w14 w15 w16se w16cid w16 w16cex w16sdtdh wp14">
   <w:abstractNum w:abstractNumId="0" w15:restartNumberingAfterBreak="0">
@@ -1050,10 +1769,10 @@
       </w:rPr>
     </w:lvl>
   </w:abstractNum>
-  <w:num w:numId="1" w16cid:durableId="492725381">
+  <w:num w:numId="1" w16cid:durableId="706568969">
     <w:abstractNumId w:val="0"/>
   </w:num>
-  <w:num w:numId="2" w16cid:durableId="1311402577">
+  <w:num w:numId="2" w16cid:durableId="1573345534">
     <w:abstractNumId w:val="1"/>
   </w:num>
 </w:numbering>
@@ -1915,4 +2634,10 @@
     <ds:schemaRef ds:uri="http://schemas.openxmlformats.org/officeDocument/2006/bibliography"/>
   </ds:schemaRefs>
 </ds:datastoreItem>
+</file>
+
+<file path=docMetadata/LabelInfo.xml><?xml version="1.0" encoding="utf-8"?>
+<clbl:labelList xmlns:clbl="http://schemas.microsoft.com/office/2020/mipLabelMetadata">
+  <clbl:label id="{a698667d-8817-4ad9-a7f2-bb287f867e5f}" enabled="0" method="" siteId="{a698667d-8817-4ad9-a7f2-bb287f867e5f}" removed="1"/>
+</clbl:labelList>
 </file>
</xml_diff>